<commit_message>
add more contents to Atlas
</commit_message>
<xml_diff>
--- a/TechReport-EN/tech-report-cover.docx
+++ b/TechReport-EN/tech-report-cover.docx
@@ -91,6 +91,7 @@
               </w:rPr>
               <w:fldChar w:fldCharType="separate"/>
             </w:r>
+            <w:bookmarkStart w:id="1" w:name="_GoBack"/>
             <w:r>
               <w:rPr>
                 <w:rFonts w:ascii="Microsoft Sans Serif" w:hAnsi="Microsoft Sans Serif" w:cs="Microsoft Sans Serif"/>
@@ -101,6 +102,7 @@
               </w:rPr>
               <w:t>Marine Fish and Invertebrate Atlas: Summarizing Geographic Distribution and Population Indices in the Scotian Shelf and Bay of Fundy (1970-2020)</w:t>
             </w:r>
+            <w:bookmarkEnd w:id="1"/>
             <w:r>
               <w:rPr>
                 <w:rFonts w:ascii="Microsoft Sans Serif" w:hAnsi="Microsoft Sans Serif" w:cs="Microsoft Sans Serif"/>
@@ -152,7 +154,7 @@
                 </w:ffData>
               </w:fldChar>
             </w:r>
-            <w:bookmarkStart w:id="1" w:name="Text2"/>
+            <w:bookmarkStart w:id="2" w:name="Text2"/>
             <w:r>
               <w:rPr>
                 <w:rFonts w:ascii="Microsoft Sans Serif" w:hAnsi="Microsoft Sans Serif" w:cs="Microsoft Sans Serif"/>
@@ -184,7 +186,57 @@
                 <w:sz w:val="28"/>
                 <w:szCs w:val="28"/>
               </w:rPr>
-              <w:t xml:space="preserve">Daniel Ricard and Catalina Gomez </w:t>
+              <w:t>Daniel Ricard</w:t>
+            </w:r>
+            <w:r>
+              <w:rPr>
+                <w:rFonts w:ascii="Microsoft Sans Serif" w:hAnsi="Microsoft Sans Serif" w:cs="Microsoft Sans Serif"/>
+                <w:sz w:val="28"/>
+                <w:szCs w:val="28"/>
+              </w:rPr>
+              <w:t>,</w:t>
+            </w:r>
+            <w:r>
+              <w:rPr>
+                <w:rFonts w:ascii="Microsoft Sans Serif" w:hAnsi="Microsoft Sans Serif" w:cs="Microsoft Sans Serif"/>
+                <w:sz w:val="28"/>
+                <w:szCs w:val="28"/>
+              </w:rPr>
+              <w:t xml:space="preserve"> Catalina Gomez </w:t>
+            </w:r>
+            <w:r>
+              <w:rPr>
+                <w:rFonts w:ascii="Microsoft Sans Serif" w:hAnsi="Microsoft Sans Serif" w:cs="Microsoft Sans Serif"/>
+                <w:sz w:val="28"/>
+                <w:szCs w:val="28"/>
+              </w:rPr>
+              <w:t xml:space="preserve">and </w:t>
+            </w:r>
+            <w:r>
+              <w:rPr>
+                <w:rFonts w:ascii="Microsoft Sans Serif" w:hAnsi="Microsoft Sans Serif" w:cs="Microsoft Sans Serif"/>
+                <w:sz w:val="28"/>
+                <w:szCs w:val="28"/>
+              </w:rPr>
+              <w:t xml:space="preserve">Catriona </w:t>
+            </w:r>
+            <w:proofErr w:type="spellStart"/>
+            <w:r>
+              <w:rPr>
+                <w:rFonts w:ascii="Microsoft Sans Serif" w:hAnsi="Microsoft Sans Serif" w:cs="Microsoft Sans Serif"/>
+                <w:sz w:val="28"/>
+                <w:szCs w:val="28"/>
+              </w:rPr>
+              <w:t>Regnier</w:t>
+            </w:r>
+            <w:proofErr w:type="spellEnd"/>
+            <w:r>
+              <w:rPr>
+                <w:rFonts w:ascii="Microsoft Sans Serif" w:hAnsi="Microsoft Sans Serif" w:cs="Microsoft Sans Serif"/>
+                <w:sz w:val="28"/>
+                <w:szCs w:val="28"/>
+              </w:rPr>
+              <w:t>-McKellar</w:t>
             </w:r>
             <w:r>
               <w:rPr>
@@ -195,7 +247,7 @@
               </w:rPr>
               <w:fldChar w:fldCharType="end"/>
             </w:r>
-            <w:bookmarkEnd w:id="1"/>
+            <w:bookmarkEnd w:id="2"/>
           </w:p>
         </w:tc>
       </w:tr>
@@ -236,7 +288,7 @@
                 </w:ffData>
               </w:fldChar>
             </w:r>
-            <w:bookmarkStart w:id="2" w:name="Text3"/>
+            <w:bookmarkStart w:id="3" w:name="Text3"/>
             <w:r>
               <w:rPr>
                 <w:rFonts w:ascii="Microsoft Sans Serif" w:hAnsi="Microsoft Sans Serif" w:cs="Microsoft Sans Serif"/>
@@ -262,8 +314,6 @@
               </w:rPr>
               <w:fldChar w:fldCharType="separate"/>
             </w:r>
-            <w:bookmarkStart w:id="3" w:name="_GoBack"/>
-            <w:bookmarkEnd w:id="3"/>
             <w:r>
               <w:rPr>
                 <w:rFonts w:ascii="Microsoft Sans Serif" w:hAnsi="Microsoft Sans Serif" w:cs="Microsoft Sans Serif"/>
@@ -429,7 +479,7 @@
               </w:rPr>
               <w:fldChar w:fldCharType="end"/>
             </w:r>
-            <w:bookmarkEnd w:id="2"/>
+            <w:bookmarkEnd w:id="3"/>
           </w:p>
         </w:tc>
       </w:tr>
@@ -642,12 +692,7 @@
           <w:szCs w:val="40"/>
         </w:rPr>
         <w:sectPr>
-          <w:headerReference w:type="even" r:id="rId8"/>
-          <w:headerReference w:type="default" r:id="rId9"/>
-          <w:footerReference w:type="even" r:id="rId10"/>
-          <w:footerReference w:type="default" r:id="rId11"/>
-          <w:headerReference w:type="first" r:id="rId12"/>
-          <w:footerReference w:type="first" r:id="rId13"/>
+          <w:footerReference w:type="default" r:id="rId8"/>
           <w:type w:val="continuous"/>
           <w:pgSz w:w="12240" w:h="15840" w:code="1"/>
           <w:pgMar w:top="1440" w:right="1440" w:bottom="562" w:left="1440" w:header="720" w:footer="720" w:gutter="0"/>
@@ -697,16 +742,6 @@
 </file>
 
 <file path=word/footer1.xml><?xml version="1.0" encoding="utf-8"?>
-<w:ftr xmlns:wpc="http://schemas.microsoft.com/office/word/2010/wordprocessingCanvas" xmlns:cx="http://schemas.microsoft.com/office/drawing/2014/chartex" xmlns:cx1="http://schemas.microsoft.com/office/drawing/2015/9/8/chartex" xmlns:mc="http://schemas.openxmlformats.org/markup-compatibility/2006" xmlns:o="urn:schemas-microsoft-com:office:office" xmlns:r="http://schemas.openxmlformats.org/officeDocument/2006/relationships" xmlns:m="http://schemas.openxmlformats.org/officeDocument/2006/math" xmlns:v="urn:schemas-microsoft-com:vml" xmlns:wp14="http://schemas.microsoft.com/office/word/2010/wordprocessingDrawing" xmlns:wp="http://schemas.openxmlformats.org/drawingml/2006/wordprocessingDrawing" xmlns:w10="urn:schemas-microsoft-com:office:word" xmlns:w="http://schemas.openxmlformats.org/wordprocessingml/2006/main" xmlns:w14="http://schemas.microsoft.com/office/word/2010/wordml" xmlns:w15="http://schemas.microsoft.com/office/word/2012/wordml" xmlns:w16se="http://schemas.microsoft.com/office/word/2015/wordml/symex" xmlns:wpg="http://schemas.microsoft.com/office/word/2010/wordprocessingGroup" xmlns:wpi="http://schemas.microsoft.com/office/word/2010/wordprocessingInk" xmlns:wne="http://schemas.microsoft.com/office/word/2006/wordml" xmlns:wps="http://schemas.microsoft.com/office/word/2010/wordprocessingShape" mc:Ignorable="w14 w15 w16se wp14">
-  <w:p>
-    <w:pPr>
-      <w:pStyle w:val="Footer"/>
-    </w:pPr>
-  </w:p>
-</w:ftr>
-</file>
-
-<file path=word/footer2.xml><?xml version="1.0" encoding="utf-8"?>
 <w:ftr xmlns:wpc="http://schemas.microsoft.com/office/word/2010/wordprocessingCanvas" xmlns:cx="http://schemas.microsoft.com/office/drawing/2014/chartex" xmlns:cx1="http://schemas.microsoft.com/office/drawing/2015/9/8/chartex" xmlns:mc="http://schemas.openxmlformats.org/markup-compatibility/2006" xmlns:o="urn:schemas-microsoft-com:office:office" xmlns:r="http://schemas.openxmlformats.org/officeDocument/2006/relationships" xmlns:m="http://schemas.openxmlformats.org/officeDocument/2006/math" xmlns:v="urn:schemas-microsoft-com:vml" xmlns:wp14="http://schemas.microsoft.com/office/word/2010/wordprocessingDrawing" xmlns:wp="http://schemas.openxmlformats.org/drawingml/2006/wordprocessingDrawing" xmlns:w10="urn:schemas-microsoft-com:office:word" xmlns:w="http://schemas.openxmlformats.org/wordprocessingml/2006/main" xmlns:w14="http://schemas.microsoft.com/office/word/2010/wordml" xmlns:w15="http://schemas.microsoft.com/office/word/2012/wordml" xmlns:w16se="http://schemas.microsoft.com/office/word/2015/wordml/symex" xmlns:wpg="http://schemas.microsoft.com/office/word/2010/wordprocessingGroup" xmlns:wpi="http://schemas.microsoft.com/office/word/2010/wordprocessingInk" xmlns:wne="http://schemas.microsoft.com/office/word/2006/wordml" xmlns:wps="http://schemas.microsoft.com/office/word/2010/wordprocessingShape" mc:Ignorable="w14 w15 w16se wp14">
   <w:p>
     <w:pPr>
@@ -845,7 +880,7 @@
             </wp:anchor>
           </w:drawing>
         </mc:Choice>
-        <mc:Fallback xmlns:w16="http://schemas.microsoft.com/office/word/2018/wordml" xmlns:w16cid="http://schemas.microsoft.com/office/word/2016/wordml/cid" xmlns:w16cex="http://schemas.microsoft.com/office/word/2018/wordml/cex" xmlns:am3d="http://schemas.microsoft.com/office/drawing/2017/model3d" xmlns:aink="http://schemas.microsoft.com/office/drawing/2016/ink" xmlns:cx8="http://schemas.microsoft.com/office/drawing/2016/5/14/chartex" xmlns:cx7="http://schemas.microsoft.com/office/drawing/2016/5/13/chartex" xmlns:cx6="http://schemas.microsoft.com/office/drawing/2016/5/12/chartex" xmlns:cx5="http://schemas.microsoft.com/office/drawing/2016/5/11/chartex" xmlns:cx4="http://schemas.microsoft.com/office/drawing/2016/5/10/chartex" xmlns:cx3="http://schemas.microsoft.com/office/drawing/2016/5/9/chartex" xmlns:cx2="http://schemas.microsoft.com/office/drawing/2015/10/21/chartex">
+        <mc:Fallback xmlns:cx2="http://schemas.microsoft.com/office/drawing/2015/10/21/chartex" xmlns:cx3="http://schemas.microsoft.com/office/drawing/2016/5/9/chartex" xmlns:cx4="http://schemas.microsoft.com/office/drawing/2016/5/10/chartex" xmlns:cx5="http://schemas.microsoft.com/office/drawing/2016/5/11/chartex" xmlns:cx6="http://schemas.microsoft.com/office/drawing/2016/5/12/chartex" xmlns:cx7="http://schemas.microsoft.com/office/drawing/2016/5/13/chartex" xmlns:cx8="http://schemas.microsoft.com/office/drawing/2016/5/14/chartex" xmlns:aink="http://schemas.microsoft.com/office/drawing/2016/ink" xmlns:am3d="http://schemas.microsoft.com/office/drawing/2017/model3d" xmlns:w16cex="http://schemas.microsoft.com/office/word/2018/wordml/cex" xmlns:w16cid="http://schemas.microsoft.com/office/word/2016/wordml/cid" xmlns:w16="http://schemas.microsoft.com/office/word/2018/wordml">
           <w:pict>
             <v:shapetype id="_x0000_t202" coordsize="21600,21600" o:spt="202" path="m,l,21600r21600,l21600,xe">
               <v:stroke joinstyle="miter"/>
@@ -1046,7 +1081,7 @@
             </wp:anchor>
           </w:drawing>
         </mc:Choice>
-        <mc:Fallback xmlns:w16="http://schemas.microsoft.com/office/word/2018/wordml" xmlns:w16cid="http://schemas.microsoft.com/office/word/2016/wordml/cid" xmlns:w16cex="http://schemas.microsoft.com/office/word/2018/wordml/cex" xmlns:am3d="http://schemas.microsoft.com/office/drawing/2017/model3d" xmlns:aink="http://schemas.microsoft.com/office/drawing/2016/ink" xmlns:cx8="http://schemas.microsoft.com/office/drawing/2016/5/14/chartex" xmlns:cx7="http://schemas.microsoft.com/office/drawing/2016/5/13/chartex" xmlns:cx6="http://schemas.microsoft.com/office/drawing/2016/5/12/chartex" xmlns:cx5="http://schemas.microsoft.com/office/drawing/2016/5/11/chartex" xmlns:cx4="http://schemas.microsoft.com/office/drawing/2016/5/10/chartex" xmlns:cx3="http://schemas.microsoft.com/office/drawing/2016/5/9/chartex" xmlns:cx2="http://schemas.microsoft.com/office/drawing/2015/10/21/chartex">
+        <mc:Fallback xmlns:cx2="http://schemas.microsoft.com/office/drawing/2015/10/21/chartex" xmlns:cx3="http://schemas.microsoft.com/office/drawing/2016/5/9/chartex" xmlns:cx4="http://schemas.microsoft.com/office/drawing/2016/5/10/chartex" xmlns:cx5="http://schemas.microsoft.com/office/drawing/2016/5/11/chartex" xmlns:cx6="http://schemas.microsoft.com/office/drawing/2016/5/12/chartex" xmlns:cx7="http://schemas.microsoft.com/office/drawing/2016/5/13/chartex" xmlns:cx8="http://schemas.microsoft.com/office/drawing/2016/5/14/chartex" xmlns:aink="http://schemas.microsoft.com/office/drawing/2016/ink" xmlns:am3d="http://schemas.microsoft.com/office/drawing/2017/model3d" xmlns:w16cex="http://schemas.microsoft.com/office/word/2018/wordml/cex" xmlns:w16cid="http://schemas.microsoft.com/office/word/2016/wordml/cid" xmlns:w16="http://schemas.microsoft.com/office/word/2018/wordml">
           <w:pict>
             <v:shape id="Text Box 4" o:spid="_x0000_s1027" type="#_x0000_t202" style="position:absolute;left:0;text-align:left;margin-left:-9pt;margin-top:-2.2pt;width:238.1pt;height:46.3pt;z-index:251657216;visibility:visible;mso-wrap-style:square;mso-width-percent:0;mso-height-percent:0;mso-wrap-distance-left:9pt;mso-wrap-distance-top:0;mso-wrap-distance-right:9pt;mso-wrap-distance-bottom:0;mso-position-horizontal:absolute;mso-position-horizontal-relative:text;mso-position-vertical:absolute;mso-position-vertical-relative:text;mso-width-percent:0;mso-height-percent:0;mso-width-relative:page;mso-height-relative:page;v-text-anchor:top" o:gfxdata="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" stroked="f">
               <v:path arrowok="t"/>
@@ -1124,16 +1159,6 @@
 </w:ftr>
 </file>
 
-<file path=word/footer3.xml><?xml version="1.0" encoding="utf-8"?>
-<w:ftr xmlns:wpc="http://schemas.microsoft.com/office/word/2010/wordprocessingCanvas" xmlns:cx="http://schemas.microsoft.com/office/drawing/2014/chartex" xmlns:cx1="http://schemas.microsoft.com/office/drawing/2015/9/8/chartex" xmlns:mc="http://schemas.openxmlformats.org/markup-compatibility/2006" xmlns:o="urn:schemas-microsoft-com:office:office" xmlns:r="http://schemas.openxmlformats.org/officeDocument/2006/relationships" xmlns:m="http://schemas.openxmlformats.org/officeDocument/2006/math" xmlns:v="urn:schemas-microsoft-com:vml" xmlns:wp14="http://schemas.microsoft.com/office/word/2010/wordprocessingDrawing" xmlns:wp="http://schemas.openxmlformats.org/drawingml/2006/wordprocessingDrawing" xmlns:w10="urn:schemas-microsoft-com:office:word" xmlns:w="http://schemas.openxmlformats.org/wordprocessingml/2006/main" xmlns:w14="http://schemas.microsoft.com/office/word/2010/wordml" xmlns:w15="http://schemas.microsoft.com/office/word/2012/wordml" xmlns:w16se="http://schemas.microsoft.com/office/word/2015/wordml/symex" xmlns:wpg="http://schemas.microsoft.com/office/word/2010/wordprocessingGroup" xmlns:wpi="http://schemas.microsoft.com/office/word/2010/wordprocessingInk" xmlns:wne="http://schemas.microsoft.com/office/word/2006/wordml" xmlns:wps="http://schemas.microsoft.com/office/word/2010/wordprocessingShape" mc:Ignorable="w14 w15 w16se wp14">
-  <w:p>
-    <w:pPr>
-      <w:pStyle w:val="Footer"/>
-    </w:pPr>
-  </w:p>
-</w:ftr>
-</file>
-
 <file path=word/footnotes.xml><?xml version="1.0" encoding="utf-8"?>
 <w:footnotes xmlns:wpc="http://schemas.microsoft.com/office/word/2010/wordprocessingCanvas" xmlns:cx="http://schemas.microsoft.com/office/drawing/2014/chartex" xmlns:cx1="http://schemas.microsoft.com/office/drawing/2015/9/8/chartex" xmlns:mc="http://schemas.openxmlformats.org/markup-compatibility/2006" xmlns:o="urn:schemas-microsoft-com:office:office" xmlns:r="http://schemas.openxmlformats.org/officeDocument/2006/relationships" xmlns:m="http://schemas.openxmlformats.org/officeDocument/2006/math" xmlns:v="urn:schemas-microsoft-com:vml" xmlns:wp14="http://schemas.microsoft.com/office/word/2010/wordprocessingDrawing" xmlns:wp="http://schemas.openxmlformats.org/drawingml/2006/wordprocessingDrawing" xmlns:w10="urn:schemas-microsoft-com:office:word" xmlns:w="http://schemas.openxmlformats.org/wordprocessingml/2006/main" xmlns:w14="http://schemas.microsoft.com/office/word/2010/wordml" xmlns:w15="http://schemas.microsoft.com/office/word/2012/wordml" xmlns:w16se="http://schemas.microsoft.com/office/word/2015/wordml/symex" xmlns:wpg="http://schemas.microsoft.com/office/word/2010/wordprocessingGroup" xmlns:wpi="http://schemas.microsoft.com/office/word/2010/wordprocessingInk" xmlns:wne="http://schemas.microsoft.com/office/word/2006/wordml" xmlns:wps="http://schemas.microsoft.com/office/word/2010/wordprocessingShape" mc:Ignorable="w14 w15 w16se wp14">
   <w:footnote w:type="separator" w:id="-1">
@@ -1151,36 +1176,6 @@
     </w:p>
   </w:footnote>
 </w:footnotes>
-</file>
-
-<file path=word/header1.xml><?xml version="1.0" encoding="utf-8"?>
-<w:hdr xmlns:wpc="http://schemas.microsoft.com/office/word/2010/wordprocessingCanvas" xmlns:cx="http://schemas.microsoft.com/office/drawing/2014/chartex" xmlns:cx1="http://schemas.microsoft.com/office/drawing/2015/9/8/chartex" xmlns:mc="http://schemas.openxmlformats.org/markup-compatibility/2006" xmlns:o="urn:schemas-microsoft-com:office:office" xmlns:r="http://schemas.openxmlformats.org/officeDocument/2006/relationships" xmlns:m="http://schemas.openxmlformats.org/officeDocument/2006/math" xmlns:v="urn:schemas-microsoft-com:vml" xmlns:wp14="http://schemas.microsoft.com/office/word/2010/wordprocessingDrawing" xmlns:wp="http://schemas.openxmlformats.org/drawingml/2006/wordprocessingDrawing" xmlns:w10="urn:schemas-microsoft-com:office:word" xmlns:w="http://schemas.openxmlformats.org/wordprocessingml/2006/main" xmlns:w14="http://schemas.microsoft.com/office/word/2010/wordml" xmlns:w15="http://schemas.microsoft.com/office/word/2012/wordml" xmlns:w16se="http://schemas.microsoft.com/office/word/2015/wordml/symex" xmlns:wpg="http://schemas.microsoft.com/office/word/2010/wordprocessingGroup" xmlns:wpi="http://schemas.microsoft.com/office/word/2010/wordprocessingInk" xmlns:wne="http://schemas.microsoft.com/office/word/2006/wordml" xmlns:wps="http://schemas.microsoft.com/office/word/2010/wordprocessingShape" mc:Ignorable="w14 w15 w16se wp14">
-  <w:p>
-    <w:pPr>
-      <w:pStyle w:val="Header"/>
-    </w:pPr>
-  </w:p>
-</w:hdr>
-</file>
-
-<file path=word/header2.xml><?xml version="1.0" encoding="utf-8"?>
-<w:hdr xmlns:wpc="http://schemas.microsoft.com/office/word/2010/wordprocessingCanvas" xmlns:cx="http://schemas.microsoft.com/office/drawing/2014/chartex" xmlns:cx1="http://schemas.microsoft.com/office/drawing/2015/9/8/chartex" xmlns:mc="http://schemas.openxmlformats.org/markup-compatibility/2006" xmlns:o="urn:schemas-microsoft-com:office:office" xmlns:r="http://schemas.openxmlformats.org/officeDocument/2006/relationships" xmlns:m="http://schemas.openxmlformats.org/officeDocument/2006/math" xmlns:v="urn:schemas-microsoft-com:vml" xmlns:wp14="http://schemas.microsoft.com/office/word/2010/wordprocessingDrawing" xmlns:wp="http://schemas.openxmlformats.org/drawingml/2006/wordprocessingDrawing" xmlns:w10="urn:schemas-microsoft-com:office:word" xmlns:w="http://schemas.openxmlformats.org/wordprocessingml/2006/main" xmlns:w14="http://schemas.microsoft.com/office/word/2010/wordml" xmlns:w15="http://schemas.microsoft.com/office/word/2012/wordml" xmlns:w16se="http://schemas.microsoft.com/office/word/2015/wordml/symex" xmlns:wpg="http://schemas.microsoft.com/office/word/2010/wordprocessingGroup" xmlns:wpi="http://schemas.microsoft.com/office/word/2010/wordprocessingInk" xmlns:wne="http://schemas.microsoft.com/office/word/2006/wordml" xmlns:wps="http://schemas.microsoft.com/office/word/2010/wordprocessingShape" mc:Ignorable="w14 w15 w16se wp14">
-  <w:p>
-    <w:pPr>
-      <w:pStyle w:val="Header"/>
-    </w:pPr>
-  </w:p>
-</w:hdr>
-</file>
-
-<file path=word/header3.xml><?xml version="1.0" encoding="utf-8"?>
-<w:hdr xmlns:wpc="http://schemas.microsoft.com/office/word/2010/wordprocessingCanvas" xmlns:cx="http://schemas.microsoft.com/office/drawing/2014/chartex" xmlns:cx1="http://schemas.microsoft.com/office/drawing/2015/9/8/chartex" xmlns:mc="http://schemas.openxmlformats.org/markup-compatibility/2006" xmlns:o="urn:schemas-microsoft-com:office:office" xmlns:r="http://schemas.openxmlformats.org/officeDocument/2006/relationships" xmlns:m="http://schemas.openxmlformats.org/officeDocument/2006/math" xmlns:v="urn:schemas-microsoft-com:vml" xmlns:wp14="http://schemas.microsoft.com/office/word/2010/wordprocessingDrawing" xmlns:wp="http://schemas.openxmlformats.org/drawingml/2006/wordprocessingDrawing" xmlns:w10="urn:schemas-microsoft-com:office:word" xmlns:w="http://schemas.openxmlformats.org/wordprocessingml/2006/main" xmlns:w14="http://schemas.microsoft.com/office/word/2010/wordml" xmlns:w15="http://schemas.microsoft.com/office/word/2012/wordml" xmlns:w16se="http://schemas.microsoft.com/office/word/2015/wordml/symex" xmlns:wpg="http://schemas.microsoft.com/office/word/2010/wordprocessingGroup" xmlns:wpi="http://schemas.microsoft.com/office/word/2010/wordprocessingInk" xmlns:wne="http://schemas.microsoft.com/office/word/2006/wordml" xmlns:wps="http://schemas.microsoft.com/office/word/2010/wordprocessingShape" mc:Ignorable="w14 w15 w16se wp14">
-  <w:p>
-    <w:pPr>
-      <w:pStyle w:val="Header"/>
-    </w:pPr>
-  </w:p>
-</w:hdr>
 </file>
 
 <file path=word/numbering.xml><?xml version="1.0" encoding="utf-8"?>
@@ -2133,7 +2128,7 @@
 </file>
 
 <file path=customXml/itemProps1.xml><?xml version="1.0" encoding="utf-8"?>
-<ds:datastoreItem xmlns:ds="http://schemas.openxmlformats.org/officeDocument/2006/customXml" ds:itemID="{F779858E-F014-47CE-8BF5-E4FA61880167}">
+<ds:datastoreItem xmlns:ds="http://schemas.openxmlformats.org/officeDocument/2006/customXml" ds:itemID="{32B3417A-0CB4-4938-B9C3-83FCB868FD3F}">
   <ds:schemaRefs>
     <ds:schemaRef ds:uri="http://schemas.openxmlformats.org/officeDocument/2006/bibliography"/>
   </ds:schemaRefs>

</xml_diff>

<commit_message>
add contents to Atlas, all species included in knit
</commit_message>
<xml_diff>
--- a/TechReport-EN/tech-report-cover.docx
+++ b/TechReport-EN/tech-report-cover.docx
@@ -91,7 +91,6 @@
               </w:rPr>
               <w:fldChar w:fldCharType="separate"/>
             </w:r>
-            <w:bookmarkStart w:id="1" w:name="_GoBack"/>
             <w:r>
               <w:rPr>
                 <w:rFonts w:ascii="Microsoft Sans Serif" w:hAnsi="Microsoft Sans Serif" w:cs="Microsoft Sans Serif"/>
@@ -102,7 +101,6 @@
               </w:rPr>
               <w:t>Marine Fish and Invertebrate Atlas: Summarizing Geographic Distribution and Population Indices in the Scotian Shelf and Bay of Fundy (1970-2020)</w:t>
             </w:r>
-            <w:bookmarkEnd w:id="1"/>
             <w:r>
               <w:rPr>
                 <w:rFonts w:ascii="Microsoft Sans Serif" w:hAnsi="Microsoft Sans Serif" w:cs="Microsoft Sans Serif"/>
@@ -154,7 +152,7 @@
                 </w:ffData>
               </w:fldChar>
             </w:r>
-            <w:bookmarkStart w:id="2" w:name="Text2"/>
+            <w:bookmarkStart w:id="1" w:name="Text2"/>
             <w:r>
               <w:rPr>
                 <w:rFonts w:ascii="Microsoft Sans Serif" w:hAnsi="Microsoft Sans Serif" w:cs="Microsoft Sans Serif"/>
@@ -202,7 +200,43 @@
                 <w:sz w:val="28"/>
                 <w:szCs w:val="28"/>
               </w:rPr>
-              <w:t xml:space="preserve"> Catalina Gomez </w:t>
+              <w:t xml:space="preserve"> </w:t>
+            </w:r>
+            <w:r>
+              <w:rPr>
+                <w:rFonts w:ascii="Microsoft Sans Serif" w:hAnsi="Microsoft Sans Serif" w:cs="Microsoft Sans Serif"/>
+                <w:sz w:val="28"/>
+                <w:szCs w:val="28"/>
+              </w:rPr>
+              <w:t xml:space="preserve">Jamie </w:t>
+            </w:r>
+            <w:proofErr w:type="spellStart"/>
+            <w:r>
+              <w:rPr>
+                <w:rFonts w:ascii="Microsoft Sans Serif" w:hAnsi="Microsoft Sans Serif" w:cs="Microsoft Sans Serif"/>
+                <w:sz w:val="28"/>
+                <w:szCs w:val="28"/>
+              </w:rPr>
+              <w:t>Emberley</w:t>
+            </w:r>
+            <w:proofErr w:type="spellEnd"/>
+            <w:r>
+              <w:rPr>
+                <w:rFonts w:ascii="Microsoft Sans Serif" w:hAnsi="Microsoft Sans Serif" w:cs="Microsoft Sans Serif"/>
+                <w:sz w:val="28"/>
+                <w:szCs w:val="28"/>
+              </w:rPr>
+              <w:t xml:space="preserve">, </w:t>
+            </w:r>
+            <w:bookmarkStart w:id="2" w:name="_GoBack"/>
+            <w:bookmarkEnd w:id="2"/>
+            <w:r>
+              <w:rPr>
+                <w:rFonts w:ascii="Microsoft Sans Serif" w:hAnsi="Microsoft Sans Serif" w:cs="Microsoft Sans Serif"/>
+                <w:sz w:val="28"/>
+                <w:szCs w:val="28"/>
+              </w:rPr>
+              <w:t xml:space="preserve">Catalina Gomez </w:t>
             </w:r>
             <w:r>
               <w:rPr>
@@ -218,25 +252,7 @@
                 <w:sz w:val="28"/>
                 <w:szCs w:val="28"/>
               </w:rPr>
-              <w:t xml:space="preserve">Catriona </w:t>
-            </w:r>
-            <w:proofErr w:type="spellStart"/>
-            <w:r>
-              <w:rPr>
-                <w:rFonts w:ascii="Microsoft Sans Serif" w:hAnsi="Microsoft Sans Serif" w:cs="Microsoft Sans Serif"/>
-                <w:sz w:val="28"/>
-                <w:szCs w:val="28"/>
-              </w:rPr>
-              <w:t>Regnier</w:t>
-            </w:r>
-            <w:proofErr w:type="spellEnd"/>
-            <w:r>
-              <w:rPr>
-                <w:rFonts w:ascii="Microsoft Sans Serif" w:hAnsi="Microsoft Sans Serif" w:cs="Microsoft Sans Serif"/>
-                <w:sz w:val="28"/>
-                <w:szCs w:val="28"/>
-              </w:rPr>
-              <w:t>-McKellar</w:t>
+              <w:t>Catriona Regnier-McKellar</w:t>
             </w:r>
             <w:r>
               <w:rPr>
@@ -247,7 +263,7 @@
               </w:rPr>
               <w:fldChar w:fldCharType="end"/>
             </w:r>
-            <w:bookmarkEnd w:id="2"/>
+            <w:bookmarkEnd w:id="1"/>
           </w:p>
         </w:tc>
       </w:tr>
@@ -880,7 +896,7 @@
             </wp:anchor>
           </w:drawing>
         </mc:Choice>
-        <mc:Fallback xmlns:cx2="http://schemas.microsoft.com/office/drawing/2015/10/21/chartex" xmlns:cx3="http://schemas.microsoft.com/office/drawing/2016/5/9/chartex" xmlns:cx4="http://schemas.microsoft.com/office/drawing/2016/5/10/chartex" xmlns:cx5="http://schemas.microsoft.com/office/drawing/2016/5/11/chartex" xmlns:cx6="http://schemas.microsoft.com/office/drawing/2016/5/12/chartex" xmlns:cx7="http://schemas.microsoft.com/office/drawing/2016/5/13/chartex" xmlns:cx8="http://schemas.microsoft.com/office/drawing/2016/5/14/chartex" xmlns:aink="http://schemas.microsoft.com/office/drawing/2016/ink" xmlns:am3d="http://schemas.microsoft.com/office/drawing/2017/model3d" xmlns:w16cex="http://schemas.microsoft.com/office/word/2018/wordml/cex" xmlns:w16cid="http://schemas.microsoft.com/office/word/2016/wordml/cid" xmlns:w16="http://schemas.microsoft.com/office/word/2018/wordml">
+        <mc:Fallback xmlns:w16="http://schemas.microsoft.com/office/word/2018/wordml" xmlns:w16cid="http://schemas.microsoft.com/office/word/2016/wordml/cid" xmlns:w16cex="http://schemas.microsoft.com/office/word/2018/wordml/cex" xmlns:am3d="http://schemas.microsoft.com/office/drawing/2017/model3d" xmlns:aink="http://schemas.microsoft.com/office/drawing/2016/ink" xmlns:cx8="http://schemas.microsoft.com/office/drawing/2016/5/14/chartex" xmlns:cx7="http://schemas.microsoft.com/office/drawing/2016/5/13/chartex" xmlns:cx6="http://schemas.microsoft.com/office/drawing/2016/5/12/chartex" xmlns:cx5="http://schemas.microsoft.com/office/drawing/2016/5/11/chartex" xmlns:cx4="http://schemas.microsoft.com/office/drawing/2016/5/10/chartex" xmlns:cx3="http://schemas.microsoft.com/office/drawing/2016/5/9/chartex" xmlns:cx2="http://schemas.microsoft.com/office/drawing/2015/10/21/chartex">
           <w:pict>
             <v:shapetype id="_x0000_t202" coordsize="21600,21600" o:spt="202" path="m,l,21600r21600,l21600,xe">
               <v:stroke joinstyle="miter"/>
@@ -1081,7 +1097,7 @@
             </wp:anchor>
           </w:drawing>
         </mc:Choice>
-        <mc:Fallback xmlns:cx2="http://schemas.microsoft.com/office/drawing/2015/10/21/chartex" xmlns:cx3="http://schemas.microsoft.com/office/drawing/2016/5/9/chartex" xmlns:cx4="http://schemas.microsoft.com/office/drawing/2016/5/10/chartex" xmlns:cx5="http://schemas.microsoft.com/office/drawing/2016/5/11/chartex" xmlns:cx6="http://schemas.microsoft.com/office/drawing/2016/5/12/chartex" xmlns:cx7="http://schemas.microsoft.com/office/drawing/2016/5/13/chartex" xmlns:cx8="http://schemas.microsoft.com/office/drawing/2016/5/14/chartex" xmlns:aink="http://schemas.microsoft.com/office/drawing/2016/ink" xmlns:am3d="http://schemas.microsoft.com/office/drawing/2017/model3d" xmlns:w16cex="http://schemas.microsoft.com/office/word/2018/wordml/cex" xmlns:w16cid="http://schemas.microsoft.com/office/word/2016/wordml/cid" xmlns:w16="http://schemas.microsoft.com/office/word/2018/wordml">
+        <mc:Fallback xmlns:w16="http://schemas.microsoft.com/office/word/2018/wordml" xmlns:w16cid="http://schemas.microsoft.com/office/word/2016/wordml/cid" xmlns:w16cex="http://schemas.microsoft.com/office/word/2018/wordml/cex" xmlns:am3d="http://schemas.microsoft.com/office/drawing/2017/model3d" xmlns:aink="http://schemas.microsoft.com/office/drawing/2016/ink" xmlns:cx8="http://schemas.microsoft.com/office/drawing/2016/5/14/chartex" xmlns:cx7="http://schemas.microsoft.com/office/drawing/2016/5/13/chartex" xmlns:cx6="http://schemas.microsoft.com/office/drawing/2016/5/12/chartex" xmlns:cx5="http://schemas.microsoft.com/office/drawing/2016/5/11/chartex" xmlns:cx4="http://schemas.microsoft.com/office/drawing/2016/5/10/chartex" xmlns:cx3="http://schemas.microsoft.com/office/drawing/2016/5/9/chartex" xmlns:cx2="http://schemas.microsoft.com/office/drawing/2015/10/21/chartex">
           <w:pict>
             <v:shape id="Text Box 4" o:spid="_x0000_s1027" type="#_x0000_t202" style="position:absolute;left:0;text-align:left;margin-left:-9pt;margin-top:-2.2pt;width:238.1pt;height:46.3pt;z-index:251657216;visibility:visible;mso-wrap-style:square;mso-width-percent:0;mso-height-percent:0;mso-wrap-distance-left:9pt;mso-wrap-distance-top:0;mso-wrap-distance-right:9pt;mso-wrap-distance-bottom:0;mso-position-horizontal:absolute;mso-position-horizontal-relative:text;mso-position-vertical:absolute;mso-position-vertical-relative:text;mso-width-percent:0;mso-height-percent:0;mso-width-relative:page;mso-height-relative:page;v-text-anchor:top" o:gfxdata="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" stroked="f">
               <v:path arrowok="t"/>
@@ -2128,7 +2144,7 @@
 </file>
 
 <file path=customXml/itemProps1.xml><?xml version="1.0" encoding="utf-8"?>
-<ds:datastoreItem xmlns:ds="http://schemas.openxmlformats.org/officeDocument/2006/customXml" ds:itemID="{32B3417A-0CB4-4938-B9C3-83FCB868FD3F}">
+<ds:datastoreItem xmlns:ds="http://schemas.openxmlformats.org/officeDocument/2006/customXml" ds:itemID="{68E293F7-4044-47CF-9BE6-E7FFD657D4A1}">
   <ds:schemaRefs>
     <ds:schemaRef ds:uri="http://schemas.openxmlformats.org/officeDocument/2006/bibliography"/>
   </ds:schemaRefs>

</xml_diff>

<commit_message>
add strata maps using sf package
</commit_message>
<xml_diff>
--- a/TechReport-EN/tech-report-cover.docx
+++ b/TechReport-EN/tech-report-cover.docx
@@ -200,33 +200,15 @@
                 <w:sz w:val="28"/>
                 <w:szCs w:val="28"/>
               </w:rPr>
-              <w:t xml:space="preserve"> </w:t>
-            </w:r>
-            <w:r>
-              <w:rPr>
-                <w:rFonts w:ascii="Microsoft Sans Serif" w:hAnsi="Microsoft Sans Serif" w:cs="Microsoft Sans Serif"/>
-                <w:sz w:val="28"/>
-                <w:szCs w:val="28"/>
-              </w:rPr>
-              <w:t xml:space="preserve">Jamie </w:t>
-            </w:r>
-            <w:proofErr w:type="spellStart"/>
-            <w:r>
-              <w:rPr>
-                <w:rFonts w:ascii="Microsoft Sans Serif" w:hAnsi="Microsoft Sans Serif" w:cs="Microsoft Sans Serif"/>
-                <w:sz w:val="28"/>
-                <w:szCs w:val="28"/>
-              </w:rPr>
-              <w:t>Emberley</w:t>
-            </w:r>
-            <w:proofErr w:type="spellEnd"/>
-            <w:r>
-              <w:rPr>
-                <w:rFonts w:ascii="Microsoft Sans Serif" w:hAnsi="Microsoft Sans Serif" w:cs="Microsoft Sans Serif"/>
-                <w:sz w:val="28"/>
-                <w:szCs w:val="28"/>
-              </w:rPr>
-              <w:t xml:space="preserve">, </w:t>
+              <w:t xml:space="preserve"> Catalina Gomez</w:t>
+            </w:r>
+            <w:r>
+              <w:rPr>
+                <w:rFonts w:ascii="Microsoft Sans Serif" w:hAnsi="Microsoft Sans Serif" w:cs="Microsoft Sans Serif"/>
+                <w:sz w:val="28"/>
+                <w:szCs w:val="28"/>
+              </w:rPr>
+              <w:t>, Ja</w:t>
             </w:r>
             <w:bookmarkStart w:id="2" w:name="_GoBack"/>
             <w:bookmarkEnd w:id="2"/>
@@ -236,7 +218,15 @@
                 <w:sz w:val="28"/>
                 <w:szCs w:val="28"/>
               </w:rPr>
-              <w:t xml:space="preserve">Catalina Gomez </w:t>
+              <w:t>mie Emberley</w:t>
+            </w:r>
+            <w:r>
+              <w:rPr>
+                <w:rFonts w:ascii="Microsoft Sans Serif" w:hAnsi="Microsoft Sans Serif" w:cs="Microsoft Sans Serif"/>
+                <w:sz w:val="28"/>
+                <w:szCs w:val="28"/>
+              </w:rPr>
+              <w:t xml:space="preserve"> </w:t>
             </w:r>
             <w:r>
               <w:rPr>
@@ -896,7 +886,7 @@
             </wp:anchor>
           </w:drawing>
         </mc:Choice>
-        <mc:Fallback xmlns:w16="http://schemas.microsoft.com/office/word/2018/wordml" xmlns:w16cid="http://schemas.microsoft.com/office/word/2016/wordml/cid" xmlns:w16cex="http://schemas.microsoft.com/office/word/2018/wordml/cex" xmlns:am3d="http://schemas.microsoft.com/office/drawing/2017/model3d" xmlns:aink="http://schemas.microsoft.com/office/drawing/2016/ink" xmlns:cx8="http://schemas.microsoft.com/office/drawing/2016/5/14/chartex" xmlns:cx7="http://schemas.microsoft.com/office/drawing/2016/5/13/chartex" xmlns:cx6="http://schemas.microsoft.com/office/drawing/2016/5/12/chartex" xmlns:cx5="http://schemas.microsoft.com/office/drawing/2016/5/11/chartex" xmlns:cx4="http://schemas.microsoft.com/office/drawing/2016/5/10/chartex" xmlns:cx3="http://schemas.microsoft.com/office/drawing/2016/5/9/chartex" xmlns:cx2="http://schemas.microsoft.com/office/drawing/2015/10/21/chartex">
+        <mc:Fallback xmlns:cx2="http://schemas.microsoft.com/office/drawing/2015/10/21/chartex" xmlns:cx3="http://schemas.microsoft.com/office/drawing/2016/5/9/chartex" xmlns:cx4="http://schemas.microsoft.com/office/drawing/2016/5/10/chartex" xmlns:cx5="http://schemas.microsoft.com/office/drawing/2016/5/11/chartex" xmlns:cx6="http://schemas.microsoft.com/office/drawing/2016/5/12/chartex" xmlns:cx7="http://schemas.microsoft.com/office/drawing/2016/5/13/chartex" xmlns:cx8="http://schemas.microsoft.com/office/drawing/2016/5/14/chartex" xmlns:aink="http://schemas.microsoft.com/office/drawing/2016/ink" xmlns:am3d="http://schemas.microsoft.com/office/drawing/2017/model3d" xmlns:w16cex="http://schemas.microsoft.com/office/word/2018/wordml/cex" xmlns:w16cid="http://schemas.microsoft.com/office/word/2016/wordml/cid" xmlns:w16="http://schemas.microsoft.com/office/word/2018/wordml">
           <w:pict>
             <v:shapetype id="_x0000_t202" coordsize="21600,21600" o:spt="202" path="m,l,21600r21600,l21600,xe">
               <v:stroke joinstyle="miter"/>
@@ -1097,7 +1087,7 @@
             </wp:anchor>
           </w:drawing>
         </mc:Choice>
-        <mc:Fallback xmlns:w16="http://schemas.microsoft.com/office/word/2018/wordml" xmlns:w16cid="http://schemas.microsoft.com/office/word/2016/wordml/cid" xmlns:w16cex="http://schemas.microsoft.com/office/word/2018/wordml/cex" xmlns:am3d="http://schemas.microsoft.com/office/drawing/2017/model3d" xmlns:aink="http://schemas.microsoft.com/office/drawing/2016/ink" xmlns:cx8="http://schemas.microsoft.com/office/drawing/2016/5/14/chartex" xmlns:cx7="http://schemas.microsoft.com/office/drawing/2016/5/13/chartex" xmlns:cx6="http://schemas.microsoft.com/office/drawing/2016/5/12/chartex" xmlns:cx5="http://schemas.microsoft.com/office/drawing/2016/5/11/chartex" xmlns:cx4="http://schemas.microsoft.com/office/drawing/2016/5/10/chartex" xmlns:cx3="http://schemas.microsoft.com/office/drawing/2016/5/9/chartex" xmlns:cx2="http://schemas.microsoft.com/office/drawing/2015/10/21/chartex">
+        <mc:Fallback xmlns:cx2="http://schemas.microsoft.com/office/drawing/2015/10/21/chartex" xmlns:cx3="http://schemas.microsoft.com/office/drawing/2016/5/9/chartex" xmlns:cx4="http://schemas.microsoft.com/office/drawing/2016/5/10/chartex" xmlns:cx5="http://schemas.microsoft.com/office/drawing/2016/5/11/chartex" xmlns:cx6="http://schemas.microsoft.com/office/drawing/2016/5/12/chartex" xmlns:cx7="http://schemas.microsoft.com/office/drawing/2016/5/13/chartex" xmlns:cx8="http://schemas.microsoft.com/office/drawing/2016/5/14/chartex" xmlns:aink="http://schemas.microsoft.com/office/drawing/2016/ink" xmlns:am3d="http://schemas.microsoft.com/office/drawing/2017/model3d" xmlns:w16cex="http://schemas.microsoft.com/office/word/2018/wordml/cex" xmlns:w16cid="http://schemas.microsoft.com/office/word/2016/wordml/cid" xmlns:w16="http://schemas.microsoft.com/office/word/2018/wordml">
           <w:pict>
             <v:shape id="Text Box 4" o:spid="_x0000_s1027" type="#_x0000_t202" style="position:absolute;left:0;text-align:left;margin-left:-9pt;margin-top:-2.2pt;width:238.1pt;height:46.3pt;z-index:251657216;visibility:visible;mso-wrap-style:square;mso-width-percent:0;mso-height-percent:0;mso-wrap-distance-left:9pt;mso-wrap-distance-top:0;mso-wrap-distance-right:9pt;mso-wrap-distance-bottom:0;mso-position-horizontal:absolute;mso-position-horizontal-relative:text;mso-position-vertical:absolute;mso-position-vertical-relative:text;mso-width-percent:0;mso-height-percent:0;mso-width-relative:page;mso-height-relative:page;v-text-anchor:top" o:gfxdata="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" stroked="f">
               <v:path arrowok="t"/>
@@ -2144,7 +2134,7 @@
 </file>
 
 <file path=customXml/itemProps1.xml><?xml version="1.0" encoding="utf-8"?>
-<ds:datastoreItem xmlns:ds="http://schemas.openxmlformats.org/officeDocument/2006/customXml" ds:itemID="{68E293F7-4044-47CF-9BE6-E7FFD657D4A1}">
+<ds:datastoreItem xmlns:ds="http://schemas.openxmlformats.org/officeDocument/2006/customXml" ds:itemID="{4C17A659-3020-4F59-8CFD-0194CD8D1D3E}">
   <ds:schemaRefs>
     <ds:schemaRef ds:uri="http://schemas.openxmlformats.org/officeDocument/2006/bibliography"/>
   </ds:schemaRefs>

</xml_diff>

<commit_message>
continue response to reviewers and edits to report
</commit_message>
<xml_diff>
--- a/TechReport-EN/tech-report-cover.docx
+++ b/TechReport-EN/tech-report-cover.docx
@@ -99,7 +99,109 @@
                 <w:sz w:val="36"/>
                 <w:szCs w:val="36"/>
               </w:rPr>
-              <w:t>Marine Fish and Invertebrate Atlas: Summarizing Geographic Distribution and Population Indices in the Scotian Shelf and Bay of Fundy (1970-2020)</w:t>
+              <w:t xml:space="preserve">Marine </w:t>
+            </w:r>
+            <w:r>
+              <w:rPr>
+                <w:rFonts w:ascii="Microsoft Sans Serif" w:hAnsi="Microsoft Sans Serif" w:cs="Microsoft Sans Serif"/>
+                <w:b/>
+                <w:noProof/>
+                <w:sz w:val="36"/>
+                <w:szCs w:val="36"/>
+              </w:rPr>
+              <w:t>f</w:t>
+            </w:r>
+            <w:bookmarkStart w:id="1" w:name="_GoBack"/>
+            <w:bookmarkEnd w:id="1"/>
+            <w:r>
+              <w:rPr>
+                <w:rFonts w:ascii="Microsoft Sans Serif" w:hAnsi="Microsoft Sans Serif" w:cs="Microsoft Sans Serif"/>
+                <w:b/>
+                <w:noProof/>
+                <w:sz w:val="36"/>
+                <w:szCs w:val="36"/>
+              </w:rPr>
+              <w:t xml:space="preserve">ish and </w:t>
+            </w:r>
+            <w:r>
+              <w:rPr>
+                <w:rFonts w:ascii="Microsoft Sans Serif" w:hAnsi="Microsoft Sans Serif" w:cs="Microsoft Sans Serif"/>
+                <w:b/>
+                <w:noProof/>
+                <w:sz w:val="36"/>
+                <w:szCs w:val="36"/>
+              </w:rPr>
+              <w:t>i</w:t>
+            </w:r>
+            <w:r>
+              <w:rPr>
+                <w:rFonts w:ascii="Microsoft Sans Serif" w:hAnsi="Microsoft Sans Serif" w:cs="Microsoft Sans Serif"/>
+                <w:b/>
+                <w:noProof/>
+                <w:sz w:val="36"/>
+                <w:szCs w:val="36"/>
+              </w:rPr>
+              <w:t xml:space="preserve">nvertebrate </w:t>
+            </w:r>
+            <w:r>
+              <w:rPr>
+                <w:rFonts w:ascii="Microsoft Sans Serif" w:hAnsi="Microsoft Sans Serif" w:cs="Microsoft Sans Serif"/>
+                <w:b/>
+                <w:noProof/>
+                <w:sz w:val="36"/>
+                <w:szCs w:val="36"/>
+              </w:rPr>
+              <w:t>a</w:t>
+            </w:r>
+            <w:r>
+              <w:rPr>
+                <w:rFonts w:ascii="Microsoft Sans Serif" w:hAnsi="Microsoft Sans Serif" w:cs="Microsoft Sans Serif"/>
+                <w:b/>
+                <w:noProof/>
+                <w:sz w:val="36"/>
+                <w:szCs w:val="36"/>
+              </w:rPr>
+              <w:t xml:space="preserve">tlas: </w:t>
+            </w:r>
+            <w:r>
+              <w:rPr>
+                <w:rFonts w:ascii="Microsoft Sans Serif" w:hAnsi="Microsoft Sans Serif" w:cs="Microsoft Sans Serif"/>
+                <w:b/>
+                <w:noProof/>
+                <w:sz w:val="36"/>
+                <w:szCs w:val="36"/>
+              </w:rPr>
+              <w:t xml:space="preserve">geographic distribution, population indices and environmental associations of marine species in the </w:t>
+            </w:r>
+            <w:r>
+              <w:rPr>
+                <w:rFonts w:ascii="Microsoft Sans Serif" w:hAnsi="Microsoft Sans Serif" w:cs="Microsoft Sans Serif"/>
+                <w:b/>
+                <w:noProof/>
+                <w:sz w:val="36"/>
+                <w:szCs w:val="36"/>
+              </w:rPr>
+              <w:t xml:space="preserve">Scotian Shelf and Bay of Fundy </w:t>
+            </w:r>
+            <w:r>
+              <w:rPr>
+                <w:rFonts w:ascii="Microsoft Sans Serif" w:hAnsi="Microsoft Sans Serif" w:cs="Microsoft Sans Serif"/>
+                <w:b/>
+                <w:noProof/>
+                <w:sz w:val="36"/>
+                <w:szCs w:val="36"/>
+              </w:rPr>
+              <w:t xml:space="preserve">derived from the annual Maritimes summer surveys </w:t>
+            </w:r>
+            <w:r>
+              <w:rPr>
+                <w:rFonts w:ascii="Microsoft Sans Serif" w:hAnsi="Microsoft Sans Serif" w:cs="Microsoft Sans Serif"/>
+                <w:b/>
+                <w:noProof/>
+                <w:sz w:val="36"/>
+                <w:szCs w:val="36"/>
+              </w:rPr>
+              <w:t>(1970-2020)</w:t>
             </w:r>
             <w:r>
               <w:rPr>
@@ -152,7 +254,7 @@
                 </w:ffData>
               </w:fldChar>
             </w:r>
-            <w:bookmarkStart w:id="1" w:name="Text2"/>
+            <w:bookmarkStart w:id="2" w:name="Text2"/>
             <w:r>
               <w:rPr>
                 <w:rFonts w:ascii="Microsoft Sans Serif" w:hAnsi="Microsoft Sans Serif" w:cs="Microsoft Sans Serif"/>
@@ -208,52 +310,42 @@
                 <w:sz w:val="28"/>
                 <w:szCs w:val="28"/>
               </w:rPr>
-              <w:t>, Ja</w:t>
-            </w:r>
-            <w:bookmarkStart w:id="2" w:name="_GoBack"/>
+              <w:t>, Jamie Emberley</w:t>
+            </w:r>
+            <w:r>
+              <w:rPr>
+                <w:rFonts w:ascii="Microsoft Sans Serif" w:hAnsi="Microsoft Sans Serif" w:cs="Microsoft Sans Serif"/>
+                <w:sz w:val="28"/>
+                <w:szCs w:val="28"/>
+              </w:rPr>
+              <w:t xml:space="preserve"> </w:t>
+            </w:r>
+            <w:r>
+              <w:rPr>
+                <w:rFonts w:ascii="Microsoft Sans Serif" w:hAnsi="Microsoft Sans Serif" w:cs="Microsoft Sans Serif"/>
+                <w:sz w:val="28"/>
+                <w:szCs w:val="28"/>
+              </w:rPr>
+              <w:t xml:space="preserve">and </w:t>
+            </w:r>
+            <w:r>
+              <w:rPr>
+                <w:rFonts w:ascii="Microsoft Sans Serif" w:hAnsi="Microsoft Sans Serif" w:cs="Microsoft Sans Serif"/>
+                <w:sz w:val="28"/>
+                <w:szCs w:val="28"/>
+              </w:rPr>
+              <w:t>Catriona Regnier-McKellar</w:t>
+            </w:r>
+            <w:r>
+              <w:rPr>
+                <w:rFonts w:ascii="Microsoft Sans Serif" w:hAnsi="Microsoft Sans Serif" w:cs="Microsoft Sans Serif"/>
+                <w:sz w:val="28"/>
+                <w:szCs w:val="28"/>
+                <w:lang w:val="fr-CA"/>
+              </w:rPr>
+              <w:fldChar w:fldCharType="end"/>
+            </w:r>
             <w:bookmarkEnd w:id="2"/>
-            <w:r>
-              <w:rPr>
-                <w:rFonts w:ascii="Microsoft Sans Serif" w:hAnsi="Microsoft Sans Serif" w:cs="Microsoft Sans Serif"/>
-                <w:sz w:val="28"/>
-                <w:szCs w:val="28"/>
-              </w:rPr>
-              <w:t>mie Emberley</w:t>
-            </w:r>
-            <w:r>
-              <w:rPr>
-                <w:rFonts w:ascii="Microsoft Sans Serif" w:hAnsi="Microsoft Sans Serif" w:cs="Microsoft Sans Serif"/>
-                <w:sz w:val="28"/>
-                <w:szCs w:val="28"/>
-              </w:rPr>
-              <w:t xml:space="preserve"> </w:t>
-            </w:r>
-            <w:r>
-              <w:rPr>
-                <w:rFonts w:ascii="Microsoft Sans Serif" w:hAnsi="Microsoft Sans Serif" w:cs="Microsoft Sans Serif"/>
-                <w:sz w:val="28"/>
-                <w:szCs w:val="28"/>
-              </w:rPr>
-              <w:t xml:space="preserve">and </w:t>
-            </w:r>
-            <w:r>
-              <w:rPr>
-                <w:rFonts w:ascii="Microsoft Sans Serif" w:hAnsi="Microsoft Sans Serif" w:cs="Microsoft Sans Serif"/>
-                <w:sz w:val="28"/>
-                <w:szCs w:val="28"/>
-              </w:rPr>
-              <w:t>Catriona Regnier-McKellar</w:t>
-            </w:r>
-            <w:r>
-              <w:rPr>
-                <w:rFonts w:ascii="Microsoft Sans Serif" w:hAnsi="Microsoft Sans Serif" w:cs="Microsoft Sans Serif"/>
-                <w:sz w:val="28"/>
-                <w:szCs w:val="28"/>
-                <w:lang w:val="fr-CA"/>
-              </w:rPr>
-              <w:fldChar w:fldCharType="end"/>
-            </w:r>
-            <w:bookmarkEnd w:id="1"/>
           </w:p>
         </w:tc>
       </w:tr>
@@ -886,7 +978,7 @@
             </wp:anchor>
           </w:drawing>
         </mc:Choice>
-        <mc:Fallback xmlns:cx2="http://schemas.microsoft.com/office/drawing/2015/10/21/chartex" xmlns:cx3="http://schemas.microsoft.com/office/drawing/2016/5/9/chartex" xmlns:cx4="http://schemas.microsoft.com/office/drawing/2016/5/10/chartex" xmlns:cx5="http://schemas.microsoft.com/office/drawing/2016/5/11/chartex" xmlns:cx6="http://schemas.microsoft.com/office/drawing/2016/5/12/chartex" xmlns:cx7="http://schemas.microsoft.com/office/drawing/2016/5/13/chartex" xmlns:cx8="http://schemas.microsoft.com/office/drawing/2016/5/14/chartex" xmlns:aink="http://schemas.microsoft.com/office/drawing/2016/ink" xmlns:am3d="http://schemas.microsoft.com/office/drawing/2017/model3d" xmlns:w16cex="http://schemas.microsoft.com/office/word/2018/wordml/cex" xmlns:w16cid="http://schemas.microsoft.com/office/word/2016/wordml/cid" xmlns:w16="http://schemas.microsoft.com/office/word/2018/wordml">
+        <mc:Fallback xmlns:w16="http://schemas.microsoft.com/office/word/2018/wordml" xmlns:w16cid="http://schemas.microsoft.com/office/word/2016/wordml/cid" xmlns:w16cex="http://schemas.microsoft.com/office/word/2018/wordml/cex" xmlns:am3d="http://schemas.microsoft.com/office/drawing/2017/model3d" xmlns:aink="http://schemas.microsoft.com/office/drawing/2016/ink" xmlns:cx8="http://schemas.microsoft.com/office/drawing/2016/5/14/chartex" xmlns:cx7="http://schemas.microsoft.com/office/drawing/2016/5/13/chartex" xmlns:cx6="http://schemas.microsoft.com/office/drawing/2016/5/12/chartex" xmlns:cx5="http://schemas.microsoft.com/office/drawing/2016/5/11/chartex" xmlns:cx4="http://schemas.microsoft.com/office/drawing/2016/5/10/chartex" xmlns:cx3="http://schemas.microsoft.com/office/drawing/2016/5/9/chartex" xmlns:cx2="http://schemas.microsoft.com/office/drawing/2015/10/21/chartex">
           <w:pict>
             <v:shapetype id="_x0000_t202" coordsize="21600,21600" o:spt="202" path="m,l,21600r21600,l21600,xe">
               <v:stroke joinstyle="miter"/>
@@ -1087,7 +1179,7 @@
             </wp:anchor>
           </w:drawing>
         </mc:Choice>
-        <mc:Fallback xmlns:cx2="http://schemas.microsoft.com/office/drawing/2015/10/21/chartex" xmlns:cx3="http://schemas.microsoft.com/office/drawing/2016/5/9/chartex" xmlns:cx4="http://schemas.microsoft.com/office/drawing/2016/5/10/chartex" xmlns:cx5="http://schemas.microsoft.com/office/drawing/2016/5/11/chartex" xmlns:cx6="http://schemas.microsoft.com/office/drawing/2016/5/12/chartex" xmlns:cx7="http://schemas.microsoft.com/office/drawing/2016/5/13/chartex" xmlns:cx8="http://schemas.microsoft.com/office/drawing/2016/5/14/chartex" xmlns:aink="http://schemas.microsoft.com/office/drawing/2016/ink" xmlns:am3d="http://schemas.microsoft.com/office/drawing/2017/model3d" xmlns:w16cex="http://schemas.microsoft.com/office/word/2018/wordml/cex" xmlns:w16cid="http://schemas.microsoft.com/office/word/2016/wordml/cid" xmlns:w16="http://schemas.microsoft.com/office/word/2018/wordml">
+        <mc:Fallback xmlns:w16="http://schemas.microsoft.com/office/word/2018/wordml" xmlns:w16cid="http://schemas.microsoft.com/office/word/2016/wordml/cid" xmlns:w16cex="http://schemas.microsoft.com/office/word/2018/wordml/cex" xmlns:am3d="http://schemas.microsoft.com/office/drawing/2017/model3d" xmlns:aink="http://schemas.microsoft.com/office/drawing/2016/ink" xmlns:cx8="http://schemas.microsoft.com/office/drawing/2016/5/14/chartex" xmlns:cx7="http://schemas.microsoft.com/office/drawing/2016/5/13/chartex" xmlns:cx6="http://schemas.microsoft.com/office/drawing/2016/5/12/chartex" xmlns:cx5="http://schemas.microsoft.com/office/drawing/2016/5/11/chartex" xmlns:cx4="http://schemas.microsoft.com/office/drawing/2016/5/10/chartex" xmlns:cx3="http://schemas.microsoft.com/office/drawing/2016/5/9/chartex" xmlns:cx2="http://schemas.microsoft.com/office/drawing/2015/10/21/chartex">
           <w:pict>
             <v:shape id="Text Box 4" o:spid="_x0000_s1027" type="#_x0000_t202" style="position:absolute;left:0;text-align:left;margin-left:-9pt;margin-top:-2.2pt;width:238.1pt;height:46.3pt;z-index:251657216;visibility:visible;mso-wrap-style:square;mso-width-percent:0;mso-height-percent:0;mso-wrap-distance-left:9pt;mso-wrap-distance-top:0;mso-wrap-distance-right:9pt;mso-wrap-distance-bottom:0;mso-position-horizontal:absolute;mso-position-horizontal-relative:text;mso-position-vertical:absolute;mso-position-vertical-relative:text;mso-width-percent:0;mso-height-percent:0;mso-width-relative:page;mso-height-relative:page;v-text-anchor:top" o:gfxdata="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" stroked="f">
               <v:path arrowok="t"/>
@@ -2134,7 +2226,7 @@
 </file>
 
 <file path=customXml/itemProps1.xml><?xml version="1.0" encoding="utf-8"?>
-<ds:datastoreItem xmlns:ds="http://schemas.openxmlformats.org/officeDocument/2006/customXml" ds:itemID="{4C17A659-3020-4F59-8CFD-0194CD8D1D3E}">
+<ds:datastoreItem xmlns:ds="http://schemas.openxmlformats.org/officeDocument/2006/customXml" ds:itemID="{4B07D1A8-AD5E-463C-8914-32157880D94D}">
   <ds:schemaRefs>
     <ds:schemaRef ds:uri="http://schemas.openxmlformats.org/officeDocument/2006/bibliography"/>
   </ds:schemaRefs>

</xml_diff>

<commit_message>
add work for resubmission of report
</commit_message>
<xml_diff>
--- a/TechReport-EN/tech-report-cover.docx
+++ b/TechReport-EN/tech-report-cover.docx
@@ -1,6 +1,6 @@
 
 <file path=word/document.xml><?xml version="1.0" encoding="utf-8"?>
-<w:document xmlns:wpc="http://schemas.microsoft.com/office/word/2010/wordprocessingCanvas" xmlns:cx="http://schemas.microsoft.com/office/drawing/2014/chartex" xmlns:cx1="http://schemas.microsoft.com/office/drawing/2015/9/8/chartex" xmlns:mc="http://schemas.openxmlformats.org/markup-compatibility/2006" xmlns:o="urn:schemas-microsoft-com:office:office" xmlns:r="http://schemas.openxmlformats.org/officeDocument/2006/relationships" xmlns:m="http://schemas.openxmlformats.org/officeDocument/2006/math" xmlns:v="urn:schemas-microsoft-com:vml" xmlns:wp14="http://schemas.microsoft.com/office/word/2010/wordprocessingDrawing" xmlns:wp="http://schemas.openxmlformats.org/drawingml/2006/wordprocessingDrawing" xmlns:w10="urn:schemas-microsoft-com:office:word" xmlns:w="http://schemas.openxmlformats.org/wordprocessingml/2006/main" xmlns:w14="http://schemas.microsoft.com/office/word/2010/wordml" xmlns:w15="http://schemas.microsoft.com/office/word/2012/wordml" xmlns:w16se="http://schemas.microsoft.com/office/word/2015/wordml/symex" xmlns:wpg="http://schemas.microsoft.com/office/word/2010/wordprocessingGroup" xmlns:wpi="http://schemas.microsoft.com/office/word/2010/wordprocessingInk" xmlns:wne="http://schemas.microsoft.com/office/word/2006/wordml" xmlns:wps="http://schemas.microsoft.com/office/word/2010/wordprocessingShape" mc:Ignorable="w14 w15 w16se wp14">
+<w:document xmlns:wpc="http://schemas.microsoft.com/office/word/2010/wordprocessingCanvas" xmlns:cx="http://schemas.microsoft.com/office/drawing/2014/chartex" xmlns:cx1="http://schemas.microsoft.com/office/drawing/2015/9/8/chartex" xmlns:cx2="http://schemas.microsoft.com/office/drawing/2015/10/21/chartex" xmlns:cx3="http://schemas.microsoft.com/office/drawing/2016/5/9/chartex" xmlns:cx4="http://schemas.microsoft.com/office/drawing/2016/5/10/chartex" xmlns:cx5="http://schemas.microsoft.com/office/drawing/2016/5/11/chartex" xmlns:cx6="http://schemas.microsoft.com/office/drawing/2016/5/12/chartex" xmlns:cx7="http://schemas.microsoft.com/office/drawing/2016/5/13/chartex" xmlns:cx8="http://schemas.microsoft.com/office/drawing/2016/5/14/chartex" xmlns:mc="http://schemas.openxmlformats.org/markup-compatibility/2006" xmlns:aink="http://schemas.microsoft.com/office/drawing/2016/ink" xmlns:am3d="http://schemas.microsoft.com/office/drawing/2017/model3d" xmlns:o="urn:schemas-microsoft-com:office:office" xmlns:r="http://schemas.openxmlformats.org/officeDocument/2006/relationships" xmlns:m="http://schemas.openxmlformats.org/officeDocument/2006/math" xmlns:v="urn:schemas-microsoft-com:vml" xmlns:wp14="http://schemas.microsoft.com/office/word/2010/wordprocessingDrawing" xmlns:wp="http://schemas.openxmlformats.org/drawingml/2006/wordprocessingDrawing" xmlns:w10="urn:schemas-microsoft-com:office:word" xmlns:w="http://schemas.openxmlformats.org/wordprocessingml/2006/main" xmlns:w14="http://schemas.microsoft.com/office/word/2010/wordml" xmlns:w15="http://schemas.microsoft.com/office/word/2012/wordml" xmlns:w16cex="http://schemas.microsoft.com/office/word/2018/wordml/cex" xmlns:w16cid="http://schemas.microsoft.com/office/word/2016/wordml/cid" xmlns:w16="http://schemas.microsoft.com/office/word/2018/wordml" xmlns:w16sdtdh="http://schemas.microsoft.com/office/word/2020/wordml/sdtdatahash" xmlns:w16se="http://schemas.microsoft.com/office/word/2015/wordml/symex" xmlns:wpg="http://schemas.microsoft.com/office/word/2010/wordprocessingGroup" xmlns:wpi="http://schemas.microsoft.com/office/word/2010/wordprocessingInk" xmlns:wne="http://schemas.microsoft.com/office/word/2006/wordml" xmlns:wps="http://schemas.microsoft.com/office/word/2010/wordprocessingShape" mc:Ignorable="w14 w15 w16se w16cid w16 w16cex w16sdtdh wp14">
   <w:body>
     <w:tbl>
       <w:tblPr>
@@ -111,8 +111,6 @@
               </w:rPr>
               <w:t>f</w:t>
             </w:r>
-            <w:bookmarkStart w:id="1" w:name="_GoBack"/>
-            <w:bookmarkEnd w:id="1"/>
             <w:r>
               <w:rPr>
                 <w:rFonts w:ascii="Microsoft Sans Serif" w:hAnsi="Microsoft Sans Serif" w:cs="Microsoft Sans Serif"/>
@@ -254,7 +252,7 @@
                 </w:ffData>
               </w:fldChar>
             </w:r>
-            <w:bookmarkStart w:id="2" w:name="Text2"/>
+            <w:bookmarkStart w:id="1" w:name="Text2"/>
             <w:r>
               <w:rPr>
                 <w:rFonts w:ascii="Microsoft Sans Serif" w:hAnsi="Microsoft Sans Serif" w:cs="Microsoft Sans Serif"/>
@@ -310,7 +308,25 @@
                 <w:sz w:val="28"/>
                 <w:szCs w:val="28"/>
               </w:rPr>
-              <w:t>, Jamie Emberley</w:t>
+              <w:t xml:space="preserve">, Jamie </w:t>
+            </w:r>
+            <w:proofErr w:type="spellStart"/>
+            <w:r>
+              <w:rPr>
+                <w:rFonts w:ascii="Microsoft Sans Serif" w:hAnsi="Microsoft Sans Serif" w:cs="Microsoft Sans Serif"/>
+                <w:sz w:val="28"/>
+                <w:szCs w:val="28"/>
+              </w:rPr>
+              <w:t>Emberley</w:t>
+            </w:r>
+            <w:proofErr w:type="spellEnd"/>
+            <w:r>
+              <w:rPr>
+                <w:rFonts w:ascii="Microsoft Sans Serif" w:hAnsi="Microsoft Sans Serif" w:cs="Microsoft Sans Serif"/>
+                <w:sz w:val="28"/>
+                <w:szCs w:val="28"/>
+              </w:rPr>
+              <w:t xml:space="preserve"> and</w:t>
             </w:r>
             <w:r>
               <w:rPr>
@@ -326,15 +342,25 @@
                 <w:sz w:val="28"/>
                 <w:szCs w:val="28"/>
               </w:rPr>
-              <w:t xml:space="preserve">and </w:t>
-            </w:r>
-            <w:r>
-              <w:rPr>
-                <w:rFonts w:ascii="Microsoft Sans Serif" w:hAnsi="Microsoft Sans Serif" w:cs="Microsoft Sans Serif"/>
-                <w:sz w:val="28"/>
-                <w:szCs w:val="28"/>
-              </w:rPr>
-              <w:t>Catriona Regnier-McKellar</w:t>
+              <w:t xml:space="preserve">Catriona </w:t>
+            </w:r>
+            <w:proofErr w:type="spellStart"/>
+            <w:r>
+              <w:rPr>
+                <w:rFonts w:ascii="Microsoft Sans Serif" w:hAnsi="Microsoft Sans Serif" w:cs="Microsoft Sans Serif"/>
+                <w:sz w:val="28"/>
+                <w:szCs w:val="28"/>
+              </w:rPr>
+              <w:t>Regnier</w:t>
+            </w:r>
+            <w:proofErr w:type="spellEnd"/>
+            <w:r>
+              <w:rPr>
+                <w:rFonts w:ascii="Microsoft Sans Serif" w:hAnsi="Microsoft Sans Serif" w:cs="Microsoft Sans Serif"/>
+                <w:sz w:val="28"/>
+                <w:szCs w:val="28"/>
+              </w:rPr>
+              <w:t>-McKellar</w:t>
             </w:r>
             <w:r>
               <w:rPr>
@@ -345,7 +371,7 @@
               </w:rPr>
               <w:fldChar w:fldCharType="end"/>
             </w:r>
-            <w:bookmarkEnd w:id="2"/>
+            <w:bookmarkEnd w:id="1"/>
           </w:p>
         </w:tc>
       </w:tr>
@@ -386,7 +412,7 @@
                 </w:ffData>
               </w:fldChar>
             </w:r>
-            <w:bookmarkStart w:id="3" w:name="Text3"/>
+            <w:bookmarkStart w:id="2" w:name="Text3"/>
             <w:r>
               <w:rPr>
                 <w:rFonts w:ascii="Microsoft Sans Serif" w:hAnsi="Microsoft Sans Serif" w:cs="Microsoft Sans Serif"/>
@@ -577,7 +603,7 @@
               </w:rPr>
               <w:fldChar w:fldCharType="end"/>
             </w:r>
-            <w:bookmarkEnd w:id="3"/>
+            <w:bookmarkEnd w:id="2"/>
           </w:p>
         </w:tc>
       </w:tr>
@@ -618,7 +644,7 @@
                 </w:ffData>
               </w:fldChar>
             </w:r>
-            <w:bookmarkStart w:id="4" w:name="Text4"/>
+            <w:bookmarkStart w:id="3" w:name="Text4"/>
             <w:r>
               <w:rPr>
                 <w:rFonts w:ascii="Microsoft Sans Serif" w:hAnsi="Microsoft Sans Serif" w:cs="Microsoft Sans Serif"/>
@@ -653,18 +679,28 @@
                 <w:szCs w:val="28"/>
                 <w:lang w:val="fr-CA"/>
               </w:rPr>
-              <w:t>2021</w:t>
-            </w:r>
-            <w:r>
-              <w:rPr>
-                <w:rFonts w:ascii="Microsoft Sans Serif" w:hAnsi="Microsoft Sans Serif" w:cs="Microsoft Sans Serif"/>
+              <w:t>202</w:t>
+            </w:r>
+            <w:r>
+              <w:rPr>
+                <w:rFonts w:ascii="Microsoft Sans Serif" w:hAnsi="Microsoft Sans Serif" w:cs="Microsoft Sans Serif"/>
+                <w:noProof/>
                 <w:sz w:val="28"/>
                 <w:szCs w:val="28"/>
                 <w:lang w:val="fr-CA"/>
               </w:rPr>
+              <w:t>2</w:t>
+            </w:r>
+            <w:r>
+              <w:rPr>
+                <w:rFonts w:ascii="Microsoft Sans Serif" w:hAnsi="Microsoft Sans Serif" w:cs="Microsoft Sans Serif"/>
+                <w:sz w:val="28"/>
+                <w:szCs w:val="28"/>
+                <w:lang w:val="fr-CA"/>
+              </w:rPr>
               <w:fldChar w:fldCharType="end"/>
             </w:r>
-            <w:bookmarkEnd w:id="4"/>
+            <w:bookmarkEnd w:id="3"/>
           </w:p>
         </w:tc>
       </w:tr>
@@ -730,7 +766,7 @@
                 </w:ffData>
               </w:fldChar>
             </w:r>
-            <w:bookmarkStart w:id="5" w:name="Text7"/>
+            <w:bookmarkStart w:id="4" w:name="Text7"/>
             <w:r>
               <w:rPr>
                 <w:rFonts w:ascii="Microsoft Sans Serif" w:hAnsi="Microsoft Sans Serif" w:cs="Microsoft Sans Serif"/>
@@ -776,7 +812,7 @@
               </w:rPr>
               <w:fldChar w:fldCharType="end"/>
             </w:r>
-            <w:bookmarkEnd w:id="5"/>
+            <w:bookmarkEnd w:id="4"/>
           </w:p>
         </w:tc>
       </w:tr>
@@ -821,7 +857,7 @@
 </file>
 
 <file path=word/endnotes.xml><?xml version="1.0" encoding="utf-8"?>
-<w:endnotes xmlns:wpc="http://schemas.microsoft.com/office/word/2010/wordprocessingCanvas" xmlns:cx="http://schemas.microsoft.com/office/drawing/2014/chartex" xmlns:cx1="http://schemas.microsoft.com/office/drawing/2015/9/8/chartex" xmlns:mc="http://schemas.openxmlformats.org/markup-compatibility/2006" xmlns:o="urn:schemas-microsoft-com:office:office" xmlns:r="http://schemas.openxmlformats.org/officeDocument/2006/relationships" xmlns:m="http://schemas.openxmlformats.org/officeDocument/2006/math" xmlns:v="urn:schemas-microsoft-com:vml" xmlns:wp14="http://schemas.microsoft.com/office/word/2010/wordprocessingDrawing" xmlns:wp="http://schemas.openxmlformats.org/drawingml/2006/wordprocessingDrawing" xmlns:w10="urn:schemas-microsoft-com:office:word" xmlns:w="http://schemas.openxmlformats.org/wordprocessingml/2006/main" xmlns:w14="http://schemas.microsoft.com/office/word/2010/wordml" xmlns:w15="http://schemas.microsoft.com/office/word/2012/wordml" xmlns:w16se="http://schemas.microsoft.com/office/word/2015/wordml/symex" xmlns:wpg="http://schemas.microsoft.com/office/word/2010/wordprocessingGroup" xmlns:wpi="http://schemas.microsoft.com/office/word/2010/wordprocessingInk" xmlns:wne="http://schemas.microsoft.com/office/word/2006/wordml" xmlns:wps="http://schemas.microsoft.com/office/word/2010/wordprocessingShape" mc:Ignorable="w14 w15 w16se wp14">
+<w:endnotes xmlns:wpc="http://schemas.microsoft.com/office/word/2010/wordprocessingCanvas" xmlns:cx="http://schemas.microsoft.com/office/drawing/2014/chartex" xmlns:cx1="http://schemas.microsoft.com/office/drawing/2015/9/8/chartex" xmlns:cx2="http://schemas.microsoft.com/office/drawing/2015/10/21/chartex" xmlns:cx3="http://schemas.microsoft.com/office/drawing/2016/5/9/chartex" xmlns:cx4="http://schemas.microsoft.com/office/drawing/2016/5/10/chartex" xmlns:cx5="http://schemas.microsoft.com/office/drawing/2016/5/11/chartex" xmlns:cx6="http://schemas.microsoft.com/office/drawing/2016/5/12/chartex" xmlns:cx7="http://schemas.microsoft.com/office/drawing/2016/5/13/chartex" xmlns:cx8="http://schemas.microsoft.com/office/drawing/2016/5/14/chartex" xmlns:mc="http://schemas.openxmlformats.org/markup-compatibility/2006" xmlns:aink="http://schemas.microsoft.com/office/drawing/2016/ink" xmlns:am3d="http://schemas.microsoft.com/office/drawing/2017/model3d" xmlns:o="urn:schemas-microsoft-com:office:office" xmlns:r="http://schemas.openxmlformats.org/officeDocument/2006/relationships" xmlns:m="http://schemas.openxmlformats.org/officeDocument/2006/math" xmlns:v="urn:schemas-microsoft-com:vml" xmlns:wp14="http://schemas.microsoft.com/office/word/2010/wordprocessingDrawing" xmlns:wp="http://schemas.openxmlformats.org/drawingml/2006/wordprocessingDrawing" xmlns:w10="urn:schemas-microsoft-com:office:word" xmlns:w="http://schemas.openxmlformats.org/wordprocessingml/2006/main" xmlns:w14="http://schemas.microsoft.com/office/word/2010/wordml" xmlns:w15="http://schemas.microsoft.com/office/word/2012/wordml" xmlns:w16cex="http://schemas.microsoft.com/office/word/2018/wordml/cex" xmlns:w16cid="http://schemas.microsoft.com/office/word/2016/wordml/cid" xmlns:w16="http://schemas.microsoft.com/office/word/2018/wordml" xmlns:w16sdtdh="http://schemas.microsoft.com/office/word/2020/wordml/sdtdatahash" xmlns:w16se="http://schemas.microsoft.com/office/word/2015/wordml/symex" xmlns:wpg="http://schemas.microsoft.com/office/word/2010/wordprocessingGroup" xmlns:wpi="http://schemas.microsoft.com/office/word/2010/wordprocessingInk" xmlns:wne="http://schemas.microsoft.com/office/word/2006/wordml" xmlns:wps="http://schemas.microsoft.com/office/word/2010/wordprocessingShape" mc:Ignorable="w14 w15 w16se w16cid w16 w16cex w16sdtdh wp14">
   <w:endnote w:type="separator" w:id="-1">
     <w:p>
       <w:r>
@@ -840,7 +876,7 @@
 </file>
 
 <file path=word/footer1.xml><?xml version="1.0" encoding="utf-8"?>
-<w:ftr xmlns:wpc="http://schemas.microsoft.com/office/word/2010/wordprocessingCanvas" xmlns:cx="http://schemas.microsoft.com/office/drawing/2014/chartex" xmlns:cx1="http://schemas.microsoft.com/office/drawing/2015/9/8/chartex" xmlns:mc="http://schemas.openxmlformats.org/markup-compatibility/2006" xmlns:o="urn:schemas-microsoft-com:office:office" xmlns:r="http://schemas.openxmlformats.org/officeDocument/2006/relationships" xmlns:m="http://schemas.openxmlformats.org/officeDocument/2006/math" xmlns:v="urn:schemas-microsoft-com:vml" xmlns:wp14="http://schemas.microsoft.com/office/word/2010/wordprocessingDrawing" xmlns:wp="http://schemas.openxmlformats.org/drawingml/2006/wordprocessingDrawing" xmlns:w10="urn:schemas-microsoft-com:office:word" xmlns:w="http://schemas.openxmlformats.org/wordprocessingml/2006/main" xmlns:w14="http://schemas.microsoft.com/office/word/2010/wordml" xmlns:w15="http://schemas.microsoft.com/office/word/2012/wordml" xmlns:w16se="http://schemas.microsoft.com/office/word/2015/wordml/symex" xmlns:wpg="http://schemas.microsoft.com/office/word/2010/wordprocessingGroup" xmlns:wpi="http://schemas.microsoft.com/office/word/2010/wordprocessingInk" xmlns:wne="http://schemas.microsoft.com/office/word/2006/wordml" xmlns:wps="http://schemas.microsoft.com/office/word/2010/wordprocessingShape" mc:Ignorable="w14 w15 w16se wp14">
+<w:ftr xmlns:wpc="http://schemas.microsoft.com/office/word/2010/wordprocessingCanvas" xmlns:cx="http://schemas.microsoft.com/office/drawing/2014/chartex" xmlns:cx1="http://schemas.microsoft.com/office/drawing/2015/9/8/chartex" xmlns:cx2="http://schemas.microsoft.com/office/drawing/2015/10/21/chartex" xmlns:cx3="http://schemas.microsoft.com/office/drawing/2016/5/9/chartex" xmlns:cx4="http://schemas.microsoft.com/office/drawing/2016/5/10/chartex" xmlns:cx5="http://schemas.microsoft.com/office/drawing/2016/5/11/chartex" xmlns:cx6="http://schemas.microsoft.com/office/drawing/2016/5/12/chartex" xmlns:cx7="http://schemas.microsoft.com/office/drawing/2016/5/13/chartex" xmlns:cx8="http://schemas.microsoft.com/office/drawing/2016/5/14/chartex" xmlns:mc="http://schemas.openxmlformats.org/markup-compatibility/2006" xmlns:aink="http://schemas.microsoft.com/office/drawing/2016/ink" xmlns:am3d="http://schemas.microsoft.com/office/drawing/2017/model3d" xmlns:o="urn:schemas-microsoft-com:office:office" xmlns:r="http://schemas.openxmlformats.org/officeDocument/2006/relationships" xmlns:m="http://schemas.openxmlformats.org/officeDocument/2006/math" xmlns:v="urn:schemas-microsoft-com:vml" xmlns:wp14="http://schemas.microsoft.com/office/word/2010/wordprocessingDrawing" xmlns:wp="http://schemas.openxmlformats.org/drawingml/2006/wordprocessingDrawing" xmlns:w10="urn:schemas-microsoft-com:office:word" xmlns:w="http://schemas.openxmlformats.org/wordprocessingml/2006/main" xmlns:w14="http://schemas.microsoft.com/office/word/2010/wordml" xmlns:w15="http://schemas.microsoft.com/office/word/2012/wordml" xmlns:w16cex="http://schemas.microsoft.com/office/word/2018/wordml/cex" xmlns:w16cid="http://schemas.microsoft.com/office/word/2016/wordml/cid" xmlns:w16="http://schemas.microsoft.com/office/word/2018/wordml" xmlns:w16sdtdh="http://schemas.microsoft.com/office/word/2020/wordml/sdtdatahash" xmlns:w16se="http://schemas.microsoft.com/office/word/2015/wordml/symex" xmlns:wpg="http://schemas.microsoft.com/office/word/2010/wordprocessingGroup" xmlns:wpi="http://schemas.microsoft.com/office/word/2010/wordprocessingInk" xmlns:wne="http://schemas.microsoft.com/office/word/2006/wordml" xmlns:wps="http://schemas.microsoft.com/office/word/2010/wordprocessingShape" mc:Ignorable="w14 w15 w16se w16cid w16 w16cex w16sdtdh wp14">
   <w:p>
     <w:pPr>
       <w:pStyle w:val="Footer"/>
@@ -978,13 +1014,13 @@
             </wp:anchor>
           </w:drawing>
         </mc:Choice>
-        <mc:Fallback xmlns:w16="http://schemas.microsoft.com/office/word/2018/wordml" xmlns:w16cid="http://schemas.microsoft.com/office/word/2016/wordml/cid" xmlns:w16cex="http://schemas.microsoft.com/office/word/2018/wordml/cex" xmlns:am3d="http://schemas.microsoft.com/office/drawing/2017/model3d" xmlns:aink="http://schemas.microsoft.com/office/drawing/2016/ink" xmlns:cx8="http://schemas.microsoft.com/office/drawing/2016/5/14/chartex" xmlns:cx7="http://schemas.microsoft.com/office/drawing/2016/5/13/chartex" xmlns:cx6="http://schemas.microsoft.com/office/drawing/2016/5/12/chartex" xmlns:cx5="http://schemas.microsoft.com/office/drawing/2016/5/11/chartex" xmlns:cx4="http://schemas.microsoft.com/office/drawing/2016/5/10/chartex" xmlns:cx3="http://schemas.microsoft.com/office/drawing/2016/5/9/chartex" xmlns:cx2="http://schemas.microsoft.com/office/drawing/2015/10/21/chartex">
+        <mc:Fallback>
           <w:pict>
-            <v:shapetype id="_x0000_t202" coordsize="21600,21600" o:spt="202" path="m,l,21600r21600,l21600,xe">
+            <v:shapetype w14:anchorId="655974CF" id="_x0000_t202" coordsize="21600,21600" o:spt="202" path="m,l,21600r21600,l21600,xe">
               <v:stroke joinstyle="miter"/>
               <v:path gradientshapeok="t" o:connecttype="rect"/>
             </v:shapetype>
-            <v:shape id="Text Box 5" o:spid="_x0000_s1026" type="#_x0000_t202" style="position:absolute;left:0;text-align:left;margin-left:389.8pt;margin-top:-2.2pt;width:87.95pt;height:32.55pt;z-index:251658240;visibility:visible;mso-wrap-style:none;mso-width-percent:0;mso-height-percent:0;mso-wrap-distance-left:9pt;mso-wrap-distance-top:0;mso-wrap-distance-right:9pt;mso-wrap-distance-bottom:0;mso-position-horizontal:absolute;mso-position-horizontal-relative:text;mso-position-vertical:absolute;mso-position-vertical-relative:text;mso-width-percent:0;mso-height-percent:0;mso-width-relative:page;mso-height-relative:page;v-text-anchor:top" o:gfxdata="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" o:allowincell="f" stroked="f">
+            <v:shape id="Text Box 5" o:spid="_x0000_s1026" type="#_x0000_t202" style="position:absolute;left:0;text-align:left;margin-left:389.8pt;margin-top:-2.2pt;width:87.95pt;height:32.55pt;z-index:251658240;visibility:visible;mso-wrap-style:none;mso-width-percent:0;mso-height-percent:0;mso-wrap-distance-left:9pt;mso-wrap-distance-top:0;mso-wrap-distance-right:9pt;mso-wrap-distance-bottom:0;mso-position-horizontal:absolute;mso-position-horizontal-relative:text;mso-position-vertical:absolute;mso-position-vertical-relative:text;mso-width-percent:0;mso-height-percent:0;mso-width-relative:page;mso-height-relative:page;v-text-anchor:top" o:gfxdata="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" o:allowincell="f" stroked="f">
               <v:path arrowok="t"/>
               <v:textbox>
                 <w:txbxContent>
@@ -994,7 +1030,7 @@
                         <w:noProof/>
                       </w:rPr>
                       <w:drawing>
-                        <wp:inline distT="0" distB="0" distL="0" distR="0">
+                        <wp:inline distT="0" distB="0" distL="0" distR="0" wp14:anchorId="43D54346" wp14:editId="6782B622">
                           <wp:extent cx="933450" cy="223520"/>
                           <wp:effectExtent l="0" t="0" r="0" b="0"/>
                           <wp:docPr id="3" name="Picture 1"/>
@@ -1011,7 +1047,7 @@
                                   </pic:cNvPicPr>
                                 </pic:nvPicPr>
                                 <pic:blipFill>
-                                  <a:blip r:embed="rId2">
+                                  <a:blip r:embed="rId1">
                                     <a:extLst>
                                       <a:ext uri="{28A0092B-C50C-407E-A947-70E740481C1C}">
                                         <a14:useLocalDpi xmlns:a14="http://schemas.microsoft.com/office/drawing/2010/main" val="0"/>
@@ -1130,7 +1166,7 @@
                                         </pic:cNvPicPr>
                                       </pic:nvPicPr>
                                       <pic:blipFill>
-                                        <a:blip r:embed="rId3">
+                                        <a:blip r:embed="rId2">
                                           <a:extLst>
                                             <a:ext uri="{28A0092B-C50C-407E-A947-70E740481C1C}">
                                               <a14:useLocalDpi xmlns:a14="http://schemas.microsoft.com/office/drawing/2010/main" val="0"/>
@@ -1179,9 +1215,9 @@
             </wp:anchor>
           </w:drawing>
         </mc:Choice>
-        <mc:Fallback xmlns:w16="http://schemas.microsoft.com/office/word/2018/wordml" xmlns:w16cid="http://schemas.microsoft.com/office/word/2016/wordml/cid" xmlns:w16cex="http://schemas.microsoft.com/office/word/2018/wordml/cex" xmlns:am3d="http://schemas.microsoft.com/office/drawing/2017/model3d" xmlns:aink="http://schemas.microsoft.com/office/drawing/2016/ink" xmlns:cx8="http://schemas.microsoft.com/office/drawing/2016/5/14/chartex" xmlns:cx7="http://schemas.microsoft.com/office/drawing/2016/5/13/chartex" xmlns:cx6="http://schemas.microsoft.com/office/drawing/2016/5/12/chartex" xmlns:cx5="http://schemas.microsoft.com/office/drawing/2016/5/11/chartex" xmlns:cx4="http://schemas.microsoft.com/office/drawing/2016/5/10/chartex" xmlns:cx3="http://schemas.microsoft.com/office/drawing/2016/5/9/chartex" xmlns:cx2="http://schemas.microsoft.com/office/drawing/2015/10/21/chartex">
+        <mc:Fallback>
           <w:pict>
-            <v:shape id="Text Box 4" o:spid="_x0000_s1027" type="#_x0000_t202" style="position:absolute;left:0;text-align:left;margin-left:-9pt;margin-top:-2.2pt;width:238.1pt;height:46.3pt;z-index:251657216;visibility:visible;mso-wrap-style:square;mso-width-percent:0;mso-height-percent:0;mso-wrap-distance-left:9pt;mso-wrap-distance-top:0;mso-wrap-distance-right:9pt;mso-wrap-distance-bottom:0;mso-position-horizontal:absolute;mso-position-horizontal-relative:text;mso-position-vertical:absolute;mso-position-vertical-relative:text;mso-width-percent:0;mso-height-percent:0;mso-width-relative:page;mso-height-relative:page;v-text-anchor:top" o:gfxdata="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" stroked="f">
+            <v:shape w14:anchorId="289C156D" id="Text Box 4" o:spid="_x0000_s1027" type="#_x0000_t202" style="position:absolute;left:0;text-align:left;margin-left:-9pt;margin-top:-2.2pt;width:238.1pt;height:46.3pt;z-index:251657216;visibility:visible;mso-wrap-style:square;mso-width-percent:0;mso-height-percent:0;mso-wrap-distance-left:9pt;mso-wrap-distance-top:0;mso-wrap-distance-right:9pt;mso-wrap-distance-bottom:0;mso-position-horizontal:absolute;mso-position-horizontal-relative:text;mso-position-vertical:absolute;mso-position-vertical-relative:text;mso-width-percent:0;mso-height-percent:0;mso-width-relative:page;mso-height-relative:page;v-text-anchor:top" o:gfxdata="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" stroked="f">
               <v:path arrowok="t"/>
               <v:textbox>
                 <w:txbxContent>
@@ -1191,7 +1227,7 @@
                         <w:noProof/>
                       </w:rPr>
                       <w:drawing>
-                        <wp:inline distT="0" distB="0" distL="0" distR="0">
+                        <wp:inline distT="0" distB="0" distL="0" distR="0" wp14:anchorId="1C923129" wp14:editId="2F74C092">
                           <wp:extent cx="2647315" cy="358140"/>
                           <wp:effectExtent l="0" t="0" r="0" b="0"/>
                           <wp:docPr id="2" name="Picture 2"/>
@@ -1208,7 +1244,7 @@
                                   </pic:cNvPicPr>
                                 </pic:nvPicPr>
                                 <pic:blipFill>
-                                  <a:blip r:embed="rId4">
+                                  <a:blip r:embed="rId2">
                                     <a:extLst>
                                       <a:ext uri="{28A0092B-C50C-407E-A947-70E740481C1C}">
                                         <a14:useLocalDpi xmlns:a14="http://schemas.microsoft.com/office/drawing/2010/main" val="0"/>
@@ -1258,7 +1294,7 @@
 </file>
 
 <file path=word/footnotes.xml><?xml version="1.0" encoding="utf-8"?>
-<w:footnotes xmlns:wpc="http://schemas.microsoft.com/office/word/2010/wordprocessingCanvas" xmlns:cx="http://schemas.microsoft.com/office/drawing/2014/chartex" xmlns:cx1="http://schemas.microsoft.com/office/drawing/2015/9/8/chartex" xmlns:mc="http://schemas.openxmlformats.org/markup-compatibility/2006" xmlns:o="urn:schemas-microsoft-com:office:office" xmlns:r="http://schemas.openxmlformats.org/officeDocument/2006/relationships" xmlns:m="http://schemas.openxmlformats.org/officeDocument/2006/math" xmlns:v="urn:schemas-microsoft-com:vml" xmlns:wp14="http://schemas.microsoft.com/office/word/2010/wordprocessingDrawing" xmlns:wp="http://schemas.openxmlformats.org/drawingml/2006/wordprocessingDrawing" xmlns:w10="urn:schemas-microsoft-com:office:word" xmlns:w="http://schemas.openxmlformats.org/wordprocessingml/2006/main" xmlns:w14="http://schemas.microsoft.com/office/word/2010/wordml" xmlns:w15="http://schemas.microsoft.com/office/word/2012/wordml" xmlns:w16se="http://schemas.microsoft.com/office/word/2015/wordml/symex" xmlns:wpg="http://schemas.microsoft.com/office/word/2010/wordprocessingGroup" xmlns:wpi="http://schemas.microsoft.com/office/word/2010/wordprocessingInk" xmlns:wne="http://schemas.microsoft.com/office/word/2006/wordml" xmlns:wps="http://schemas.microsoft.com/office/word/2010/wordprocessingShape" mc:Ignorable="w14 w15 w16se wp14">
+<w:footnotes xmlns:wpc="http://schemas.microsoft.com/office/word/2010/wordprocessingCanvas" xmlns:cx="http://schemas.microsoft.com/office/drawing/2014/chartex" xmlns:cx1="http://schemas.microsoft.com/office/drawing/2015/9/8/chartex" xmlns:cx2="http://schemas.microsoft.com/office/drawing/2015/10/21/chartex" xmlns:cx3="http://schemas.microsoft.com/office/drawing/2016/5/9/chartex" xmlns:cx4="http://schemas.microsoft.com/office/drawing/2016/5/10/chartex" xmlns:cx5="http://schemas.microsoft.com/office/drawing/2016/5/11/chartex" xmlns:cx6="http://schemas.microsoft.com/office/drawing/2016/5/12/chartex" xmlns:cx7="http://schemas.microsoft.com/office/drawing/2016/5/13/chartex" xmlns:cx8="http://schemas.microsoft.com/office/drawing/2016/5/14/chartex" xmlns:mc="http://schemas.openxmlformats.org/markup-compatibility/2006" xmlns:aink="http://schemas.microsoft.com/office/drawing/2016/ink" xmlns:am3d="http://schemas.microsoft.com/office/drawing/2017/model3d" xmlns:o="urn:schemas-microsoft-com:office:office" xmlns:r="http://schemas.openxmlformats.org/officeDocument/2006/relationships" xmlns:m="http://schemas.openxmlformats.org/officeDocument/2006/math" xmlns:v="urn:schemas-microsoft-com:vml" xmlns:wp14="http://schemas.microsoft.com/office/word/2010/wordprocessingDrawing" xmlns:wp="http://schemas.openxmlformats.org/drawingml/2006/wordprocessingDrawing" xmlns:w10="urn:schemas-microsoft-com:office:word" xmlns:w="http://schemas.openxmlformats.org/wordprocessingml/2006/main" xmlns:w14="http://schemas.microsoft.com/office/word/2010/wordml" xmlns:w15="http://schemas.microsoft.com/office/word/2012/wordml" xmlns:w16cex="http://schemas.microsoft.com/office/word/2018/wordml/cex" xmlns:w16cid="http://schemas.microsoft.com/office/word/2016/wordml/cid" xmlns:w16="http://schemas.microsoft.com/office/word/2018/wordml" xmlns:w16sdtdh="http://schemas.microsoft.com/office/word/2020/wordml/sdtdatahash" xmlns:w16se="http://schemas.microsoft.com/office/word/2015/wordml/symex" xmlns:wpg="http://schemas.microsoft.com/office/word/2010/wordprocessingGroup" xmlns:wpi="http://schemas.microsoft.com/office/word/2010/wordprocessingInk" xmlns:wne="http://schemas.microsoft.com/office/word/2006/wordml" xmlns:wps="http://schemas.microsoft.com/office/word/2010/wordprocessingShape" mc:Ignorable="w14 w15 w16se w16cid w16 w16cex w16sdtdh wp14">
   <w:footnote w:type="separator" w:id="-1">
     <w:p>
       <w:r>
@@ -1277,7 +1313,7 @@
 </file>
 
 <file path=word/numbering.xml><?xml version="1.0" encoding="utf-8"?>
-<w:numbering xmlns:wpc="http://schemas.microsoft.com/office/word/2010/wordprocessingCanvas" xmlns:cx="http://schemas.microsoft.com/office/drawing/2014/chartex" xmlns:cx1="http://schemas.microsoft.com/office/drawing/2015/9/8/chartex" xmlns:mc="http://schemas.openxmlformats.org/markup-compatibility/2006" xmlns:o="urn:schemas-microsoft-com:office:office" xmlns:r="http://schemas.openxmlformats.org/officeDocument/2006/relationships" xmlns:m="http://schemas.openxmlformats.org/officeDocument/2006/math" xmlns:v="urn:schemas-microsoft-com:vml" xmlns:wp14="http://schemas.microsoft.com/office/word/2010/wordprocessingDrawing" xmlns:wp="http://schemas.openxmlformats.org/drawingml/2006/wordprocessingDrawing" xmlns:w10="urn:schemas-microsoft-com:office:word" xmlns:w="http://schemas.openxmlformats.org/wordprocessingml/2006/main" xmlns:w14="http://schemas.microsoft.com/office/word/2010/wordml" xmlns:w15="http://schemas.microsoft.com/office/word/2012/wordml" xmlns:w16se="http://schemas.microsoft.com/office/word/2015/wordml/symex" xmlns:wpg="http://schemas.microsoft.com/office/word/2010/wordprocessingGroup" xmlns:wpi="http://schemas.microsoft.com/office/word/2010/wordprocessingInk" xmlns:wne="http://schemas.microsoft.com/office/word/2006/wordml" xmlns:wps="http://schemas.microsoft.com/office/word/2010/wordprocessingShape" mc:Ignorable="w14 w15 w16se wp14">
+<w:numbering xmlns:wpc="http://schemas.microsoft.com/office/word/2010/wordprocessingCanvas" xmlns:cx="http://schemas.microsoft.com/office/drawing/2014/chartex" xmlns:cx1="http://schemas.microsoft.com/office/drawing/2015/9/8/chartex" xmlns:cx2="http://schemas.microsoft.com/office/drawing/2015/10/21/chartex" xmlns:cx3="http://schemas.microsoft.com/office/drawing/2016/5/9/chartex" xmlns:cx4="http://schemas.microsoft.com/office/drawing/2016/5/10/chartex" xmlns:cx5="http://schemas.microsoft.com/office/drawing/2016/5/11/chartex" xmlns:cx6="http://schemas.microsoft.com/office/drawing/2016/5/12/chartex" xmlns:cx7="http://schemas.microsoft.com/office/drawing/2016/5/13/chartex" xmlns:cx8="http://schemas.microsoft.com/office/drawing/2016/5/14/chartex" xmlns:mc="http://schemas.openxmlformats.org/markup-compatibility/2006" xmlns:aink="http://schemas.microsoft.com/office/drawing/2016/ink" xmlns:am3d="http://schemas.microsoft.com/office/drawing/2017/model3d" xmlns:o="urn:schemas-microsoft-com:office:office" xmlns:r="http://schemas.openxmlformats.org/officeDocument/2006/relationships" xmlns:m="http://schemas.openxmlformats.org/officeDocument/2006/math" xmlns:v="urn:schemas-microsoft-com:vml" xmlns:wp14="http://schemas.microsoft.com/office/word/2010/wordprocessingDrawing" xmlns:wp="http://schemas.openxmlformats.org/drawingml/2006/wordprocessingDrawing" xmlns:w10="urn:schemas-microsoft-com:office:word" xmlns:w="http://schemas.openxmlformats.org/wordprocessingml/2006/main" xmlns:w14="http://schemas.microsoft.com/office/word/2010/wordml" xmlns:w15="http://schemas.microsoft.com/office/word/2012/wordml" xmlns:w16cex="http://schemas.microsoft.com/office/word/2018/wordml/cex" xmlns:w16cid="http://schemas.microsoft.com/office/word/2016/wordml/cid" xmlns:w16="http://schemas.microsoft.com/office/word/2018/wordml" xmlns:w16sdtdh="http://schemas.microsoft.com/office/word/2020/wordml/sdtdatahash" xmlns:w16se="http://schemas.microsoft.com/office/word/2015/wordml/symex" xmlns:wpg="http://schemas.microsoft.com/office/word/2010/wordprocessingGroup" xmlns:wpi="http://schemas.microsoft.com/office/word/2010/wordprocessingInk" xmlns:wne="http://schemas.microsoft.com/office/word/2006/wordml" xmlns:wps="http://schemas.microsoft.com/office/word/2010/wordprocessingShape" mc:Ignorable="w14 w15 w16se w16cid w16 w16cex w16sdtdh wp14">
   <w:abstractNum w:abstractNumId="0" w15:restartNumberingAfterBreak="0">
     <w:nsid w:val="3E2C6671"/>
     <w:multiLevelType w:val="hybridMultilevel"/>
@@ -1398,7 +1434,7 @@
 </file>
 
 <file path=word/styles.xml><?xml version="1.0" encoding="utf-8"?>
-<w:styles xmlns:mc="http://schemas.openxmlformats.org/markup-compatibility/2006" xmlns:r="http://schemas.openxmlformats.org/officeDocument/2006/relationships" xmlns:w="http://schemas.openxmlformats.org/wordprocessingml/2006/main" xmlns:w14="http://schemas.microsoft.com/office/word/2010/wordml" xmlns:w15="http://schemas.microsoft.com/office/word/2012/wordml" xmlns:w16se="http://schemas.microsoft.com/office/word/2015/wordml/symex" mc:Ignorable="w14 w15 w16se">
+<w:styles xmlns:mc="http://schemas.openxmlformats.org/markup-compatibility/2006" xmlns:r="http://schemas.openxmlformats.org/officeDocument/2006/relationships" xmlns:w="http://schemas.openxmlformats.org/wordprocessingml/2006/main" xmlns:w14="http://schemas.microsoft.com/office/word/2010/wordml" xmlns:w15="http://schemas.microsoft.com/office/word/2012/wordml" xmlns:w16cex="http://schemas.microsoft.com/office/word/2018/wordml/cex" xmlns:w16cid="http://schemas.microsoft.com/office/word/2016/wordml/cid" xmlns:w16="http://schemas.microsoft.com/office/word/2018/wordml" xmlns:w16sdtdh="http://schemas.microsoft.com/office/word/2020/wordml/sdtdatahash" xmlns:w16se="http://schemas.microsoft.com/office/word/2015/wordml/symex" mc:Ignorable="w14 w15 w16se w16cid w16 w16cex w16sdtdh">
   <w:docDefaults>
     <w:rPrDefault>
       <w:rPr>
@@ -1408,7 +1444,7 @@
     </w:rPrDefault>
     <w:pPrDefault/>
   </w:docDefaults>
-  <w:latentStyles w:defLockedState="0" w:defUIPriority="99" w:defSemiHidden="0" w:defUnhideWhenUsed="0" w:defQFormat="0" w:count="371">
+  <w:latentStyles w:defLockedState="0" w:defUIPriority="99" w:defSemiHidden="0" w:defUnhideWhenUsed="0" w:defQFormat="0" w:count="376">
     <w:lsdException w:name="Normal" w:uiPriority="0" w:qFormat="1"/>
     <w:lsdException w:name="heading 1" w:uiPriority="9" w:qFormat="1"/>
     <w:lsdException w:name="heading 2" w:semiHidden="1" w:uiPriority="9" w:unhideWhenUsed="1" w:qFormat="1"/>
@@ -1780,6 +1816,11 @@
     <w:lsdException w:name="List Table 5 Dark Accent 6" w:uiPriority="50"/>
     <w:lsdException w:name="List Table 6 Colorful Accent 6" w:uiPriority="51"/>
     <w:lsdException w:name="List Table 7 Colorful Accent 6" w:uiPriority="52"/>
+    <w:lsdException w:name="Mention" w:semiHidden="1" w:unhideWhenUsed="1"/>
+    <w:lsdException w:name="Smart Hyperlink" w:semiHidden="1" w:unhideWhenUsed="1"/>
+    <w:lsdException w:name="Hashtag" w:semiHidden="1" w:unhideWhenUsed="1"/>
+    <w:lsdException w:name="Unresolved Mention" w:semiHidden="1" w:unhideWhenUsed="1"/>
+    <w:lsdException w:name="Smart Link" w:semiHidden="1" w:unhideWhenUsed="1"/>
   </w:latentStyles>
   <w:style w:type="paragraph" w:default="1" w:styleId="Normal">
     <w:name w:val="Normal"/>

</xml_diff>

<commit_message>
add edits to Tech Report
</commit_message>
<xml_diff>
--- a/TechReport-EN/tech-report-cover.docx
+++ b/TechReport-EN/tech-report-cover.docx
@@ -308,59 +308,31 @@
                 <w:sz w:val="28"/>
                 <w:szCs w:val="28"/>
               </w:rPr>
-              <w:t xml:space="preserve">, Jamie </w:t>
-            </w:r>
-            <w:proofErr w:type="spellStart"/>
-            <w:r>
-              <w:rPr>
-                <w:rFonts w:ascii="Microsoft Sans Serif" w:hAnsi="Microsoft Sans Serif" w:cs="Microsoft Sans Serif"/>
-                <w:sz w:val="28"/>
-                <w:szCs w:val="28"/>
-              </w:rPr>
-              <w:t>Emberley</w:t>
-            </w:r>
-            <w:proofErr w:type="spellEnd"/>
-            <w:r>
-              <w:rPr>
-                <w:rFonts w:ascii="Microsoft Sans Serif" w:hAnsi="Microsoft Sans Serif" w:cs="Microsoft Sans Serif"/>
-                <w:sz w:val="28"/>
-                <w:szCs w:val="28"/>
-              </w:rPr>
-              <w:t xml:space="preserve"> and</w:t>
-            </w:r>
-            <w:r>
-              <w:rPr>
-                <w:rFonts w:ascii="Microsoft Sans Serif" w:hAnsi="Microsoft Sans Serif" w:cs="Microsoft Sans Serif"/>
-                <w:sz w:val="28"/>
-                <w:szCs w:val="28"/>
-              </w:rPr>
-              <w:t xml:space="preserve"> </w:t>
-            </w:r>
-            <w:r>
-              <w:rPr>
-                <w:rFonts w:ascii="Microsoft Sans Serif" w:hAnsi="Microsoft Sans Serif" w:cs="Microsoft Sans Serif"/>
-                <w:sz w:val="28"/>
-                <w:szCs w:val="28"/>
-              </w:rPr>
-              <w:t xml:space="preserve">Catriona </w:t>
-            </w:r>
-            <w:proofErr w:type="spellStart"/>
-            <w:r>
-              <w:rPr>
-                <w:rFonts w:ascii="Microsoft Sans Serif" w:hAnsi="Microsoft Sans Serif" w:cs="Microsoft Sans Serif"/>
-                <w:sz w:val="28"/>
-                <w:szCs w:val="28"/>
-              </w:rPr>
-              <w:t>Regnier</w:t>
-            </w:r>
-            <w:proofErr w:type="spellEnd"/>
-            <w:r>
-              <w:rPr>
-                <w:rFonts w:ascii="Microsoft Sans Serif" w:hAnsi="Microsoft Sans Serif" w:cs="Microsoft Sans Serif"/>
-                <w:sz w:val="28"/>
-                <w:szCs w:val="28"/>
-              </w:rPr>
-              <w:t>-McKellar</w:t>
+              <w:t>, Jamie Emberley</w:t>
+            </w:r>
+            <w:r>
+              <w:rPr>
+                <w:rFonts w:ascii="Microsoft Sans Serif" w:hAnsi="Microsoft Sans Serif" w:cs="Microsoft Sans Serif"/>
+                <w:sz w:val="28"/>
+                <w:szCs w:val="28"/>
+              </w:rPr>
+              <w:t xml:space="preserve">, </w:t>
+            </w:r>
+            <w:r>
+              <w:rPr>
+                <w:rFonts w:ascii="Microsoft Sans Serif" w:hAnsi="Microsoft Sans Serif" w:cs="Microsoft Sans Serif"/>
+                <w:sz w:val="28"/>
+                <w:szCs w:val="28"/>
+              </w:rPr>
+              <w:t>Catriona Regnier-McKellar</w:t>
+            </w:r>
+            <w:r>
+              <w:rPr>
+                <w:rFonts w:ascii="Microsoft Sans Serif" w:hAnsi="Microsoft Sans Serif" w:cs="Microsoft Sans Serif"/>
+                <w:sz w:val="28"/>
+                <w:szCs w:val="28"/>
+              </w:rPr>
+              <w:t xml:space="preserve"> and Ryan Martin</w:t>
             </w:r>
             <w:r>
               <w:rPr>
@@ -572,6 +544,7 @@
             <w:pPr>
               <w:rPr>
                 <w:rFonts w:ascii="Microsoft Sans Serif" w:hAnsi="Microsoft Sans Serif" w:cs="Microsoft Sans Serif"/>
+                <w:noProof/>
                 <w:sz w:val="28"/>
                 <w:szCs w:val="28"/>
               </w:rPr>
@@ -594,6 +567,101 @@
               </w:rPr>
               <w:t xml:space="preserve"> </w:t>
             </w:r>
+          </w:p>
+          <w:p>
+            <w:pPr>
+              <w:rPr>
+                <w:rFonts w:ascii="Microsoft Sans Serif" w:hAnsi="Microsoft Sans Serif" w:cs="Microsoft Sans Serif"/>
+                <w:noProof/>
+                <w:sz w:val="28"/>
+                <w:szCs w:val="28"/>
+              </w:rPr>
+            </w:pPr>
+          </w:p>
+          <w:p>
+            <w:pPr>
+              <w:rPr>
+                <w:rFonts w:ascii="Microsoft Sans Serif" w:hAnsi="Microsoft Sans Serif" w:cs="Microsoft Sans Serif"/>
+                <w:noProof/>
+                <w:sz w:val="28"/>
+                <w:szCs w:val="28"/>
+              </w:rPr>
+            </w:pPr>
+            <w:r>
+              <w:rPr>
+                <w:rFonts w:ascii="Microsoft Sans Serif" w:hAnsi="Microsoft Sans Serif" w:cs="Microsoft Sans Serif"/>
+                <w:noProof/>
+                <w:sz w:val="28"/>
+                <w:szCs w:val="28"/>
+              </w:rPr>
+              <w:t>Science Branch</w:t>
+            </w:r>
+          </w:p>
+          <w:p>
+            <w:pPr>
+              <w:rPr>
+                <w:rFonts w:ascii="Microsoft Sans Serif" w:hAnsi="Microsoft Sans Serif" w:cs="Microsoft Sans Serif"/>
+                <w:noProof/>
+                <w:sz w:val="28"/>
+                <w:szCs w:val="28"/>
+              </w:rPr>
+            </w:pPr>
+            <w:r>
+              <w:rPr>
+                <w:rFonts w:ascii="Microsoft Sans Serif" w:hAnsi="Microsoft Sans Serif" w:cs="Microsoft Sans Serif"/>
+                <w:noProof/>
+                <w:sz w:val="28"/>
+                <w:szCs w:val="28"/>
+              </w:rPr>
+              <w:t>Maritimes Region</w:t>
+            </w:r>
+          </w:p>
+          <w:p>
+            <w:pPr>
+              <w:rPr>
+                <w:rFonts w:ascii="Microsoft Sans Serif" w:hAnsi="Microsoft Sans Serif" w:cs="Microsoft Sans Serif"/>
+                <w:noProof/>
+                <w:sz w:val="28"/>
+                <w:szCs w:val="28"/>
+              </w:rPr>
+            </w:pPr>
+            <w:r>
+              <w:rPr>
+                <w:rFonts w:ascii="Microsoft Sans Serif" w:hAnsi="Microsoft Sans Serif" w:cs="Microsoft Sans Serif"/>
+                <w:noProof/>
+                <w:sz w:val="28"/>
+                <w:szCs w:val="28"/>
+              </w:rPr>
+              <w:t>Fisheries and Oceans Canada</w:t>
+            </w:r>
+          </w:p>
+          <w:p>
+            <w:pPr>
+              <w:rPr>
+                <w:rFonts w:ascii="Microsoft Sans Serif" w:hAnsi="Microsoft Sans Serif" w:cs="Microsoft Sans Serif"/>
+                <w:noProof/>
+                <w:sz w:val="28"/>
+                <w:szCs w:val="28"/>
+              </w:rPr>
+            </w:pPr>
+            <w:r>
+              <w:rPr>
+                <w:rFonts w:ascii="Microsoft Sans Serif" w:hAnsi="Microsoft Sans Serif" w:cs="Microsoft Sans Serif"/>
+                <w:noProof/>
+                <w:sz w:val="28"/>
+                <w:szCs w:val="28"/>
+              </w:rPr>
+              <w:t>Saint Andrews, New Brunswick, E5B 0E4, Canada</w:t>
+            </w:r>
+          </w:p>
+          <w:p>
+            <w:pPr>
+              <w:rPr>
+                <w:rFonts w:ascii="Microsoft Sans Serif" w:hAnsi="Microsoft Sans Serif" w:cs="Microsoft Sans Serif"/>
+                <w:sz w:val="28"/>
+                <w:szCs w:val="28"/>
+              </w:rPr>
+            </w:pPr>
             <w:r>
               <w:rPr>
                 <w:rFonts w:ascii="Microsoft Sans Serif" w:hAnsi="Microsoft Sans Serif" w:cs="Microsoft Sans Serif"/>

</xml_diff>

<commit_message>
add response to reviewers and datestamped PDF for resubmission
</commit_message>
<xml_diff>
--- a/TechReport-EN/tech-report-cover.docx
+++ b/TechReport-EN/tech-report-cover.docx
@@ -189,7 +189,7 @@
                 <w:sz w:val="36"/>
                 <w:szCs w:val="36"/>
               </w:rPr>
-              <w:t xml:space="preserve">derived from the annual Maritimes summer surveys </w:t>
+              <w:t xml:space="preserve">derived from the annual Maritimes summer survey </w:t>
             </w:r>
             <w:r>
               <w:rPr>
@@ -426,16 +426,7 @@
                 <w:sz w:val="28"/>
                 <w:szCs w:val="28"/>
               </w:rPr>
-              <w:br/>
-            </w:r>
-            <w:r>
-              <w:rPr>
-                <w:rFonts w:ascii="Microsoft Sans Serif" w:hAnsi="Microsoft Sans Serif" w:cs="Microsoft Sans Serif"/>
-                <w:noProof/>
-                <w:sz w:val="28"/>
-                <w:szCs w:val="28"/>
-              </w:rPr>
-              <w:t>Gulf Region</w:t>
+              <w:t xml:space="preserve"> - Gulf Region</w:t>
             </w:r>
             <w:r>
               <w:rPr>
@@ -501,16 +492,15 @@
               </w:rPr>
               <w:t>Science Branch</w:t>
             </w:r>
-          </w:p>
-          <w:p>
-            <w:pPr>
-              <w:rPr>
-                <w:rFonts w:ascii="Microsoft Sans Serif" w:hAnsi="Microsoft Sans Serif" w:cs="Microsoft Sans Serif"/>
-                <w:noProof/>
-                <w:sz w:val="28"/>
-                <w:szCs w:val="28"/>
-              </w:rPr>
-            </w:pPr>
+            <w:r>
+              <w:rPr>
+                <w:rFonts w:ascii="Microsoft Sans Serif" w:hAnsi="Microsoft Sans Serif" w:cs="Microsoft Sans Serif"/>
+                <w:noProof/>
+                <w:sz w:val="28"/>
+                <w:szCs w:val="28"/>
+              </w:rPr>
+              <w:t xml:space="preserve"> - </w:t>
+            </w:r>
             <w:r>
               <w:rPr>
                 <w:rFonts w:ascii="Microsoft Sans Serif" w:hAnsi="Microsoft Sans Serif" w:cs="Microsoft Sans Serif"/>
@@ -596,16 +586,15 @@
               </w:rPr>
               <w:t>Science Branch</w:t>
             </w:r>
-          </w:p>
-          <w:p>
-            <w:pPr>
-              <w:rPr>
-                <w:rFonts w:ascii="Microsoft Sans Serif" w:hAnsi="Microsoft Sans Serif" w:cs="Microsoft Sans Serif"/>
-                <w:noProof/>
-                <w:sz w:val="28"/>
-                <w:szCs w:val="28"/>
-              </w:rPr>
-            </w:pPr>
+            <w:r>
+              <w:rPr>
+                <w:rFonts w:ascii="Microsoft Sans Serif" w:hAnsi="Microsoft Sans Serif" w:cs="Microsoft Sans Serif"/>
+                <w:noProof/>
+                <w:sz w:val="28"/>
+                <w:szCs w:val="28"/>
+              </w:rPr>
+              <w:t xml:space="preserve"> - </w:t>
+            </w:r>
             <w:r>
               <w:rPr>
                 <w:rFonts w:ascii="Microsoft Sans Serif" w:hAnsi="Microsoft Sans Serif" w:cs="Microsoft Sans Serif"/>
@@ -1115,7 +1104,7 @@
                                   </pic:cNvPicPr>
                                 </pic:nvPicPr>
                                 <pic:blipFill>
-                                  <a:blip r:embed="rId1">
+                                  <a:blip r:embed="rId2">
                                     <a:extLst>
                                       <a:ext uri="{28A0092B-C50C-407E-A947-70E740481C1C}">
                                         <a14:useLocalDpi xmlns:a14="http://schemas.microsoft.com/office/drawing/2010/main" val="0"/>
@@ -1234,7 +1223,7 @@
                                         </pic:cNvPicPr>
                                       </pic:nvPicPr>
                                       <pic:blipFill>
-                                        <a:blip r:embed="rId2">
+                                        <a:blip r:embed="rId3">
                                           <a:extLst>
                                             <a:ext uri="{28A0092B-C50C-407E-A947-70E740481C1C}">
                                               <a14:useLocalDpi xmlns:a14="http://schemas.microsoft.com/office/drawing/2010/main" val="0"/>
@@ -1312,7 +1301,7 @@
                                   </pic:cNvPicPr>
                                 </pic:nvPicPr>
                                 <pic:blipFill>
-                                  <a:blip r:embed="rId2">
+                                  <a:blip r:embed="rId4">
                                     <a:extLst>
                                       <a:ext uri="{28A0092B-C50C-407E-A947-70E740481C1C}">
                                         <a14:useLocalDpi xmlns:a14="http://schemas.microsoft.com/office/drawing/2010/main" val="0"/>

</xml_diff>

<commit_message>
add report number and ISBN
</commit_message>
<xml_diff>
--- a/TechReport-EN/tech-report-cover.docx
+++ b/TechReport-EN/tech-report-cover.docx
@@ -474,174 +474,6 @@
                 <w:szCs w:val="28"/>
               </w:rPr>
             </w:pPr>
-            <w:r>
-              <w:rPr>
-                <w:rFonts w:ascii="Microsoft Sans Serif" w:hAnsi="Microsoft Sans Serif" w:cs="Microsoft Sans Serif"/>
-                <w:noProof/>
-                <w:sz w:val="28"/>
-                <w:szCs w:val="28"/>
-              </w:rPr>
-              <w:br/>
-            </w:r>
-            <w:r>
-              <w:rPr>
-                <w:rFonts w:ascii="Microsoft Sans Serif" w:hAnsi="Microsoft Sans Serif" w:cs="Microsoft Sans Serif"/>
-                <w:noProof/>
-                <w:sz w:val="28"/>
-                <w:szCs w:val="28"/>
-              </w:rPr>
-              <w:t>Science Branch</w:t>
-            </w:r>
-            <w:r>
-              <w:rPr>
-                <w:rFonts w:ascii="Microsoft Sans Serif" w:hAnsi="Microsoft Sans Serif" w:cs="Microsoft Sans Serif"/>
-                <w:noProof/>
-                <w:sz w:val="28"/>
-                <w:szCs w:val="28"/>
-              </w:rPr>
-              <w:t xml:space="preserve"> - </w:t>
-            </w:r>
-            <w:r>
-              <w:rPr>
-                <w:rFonts w:ascii="Microsoft Sans Serif" w:hAnsi="Microsoft Sans Serif" w:cs="Microsoft Sans Serif"/>
-                <w:noProof/>
-                <w:sz w:val="28"/>
-                <w:szCs w:val="28"/>
-              </w:rPr>
-              <w:t>Maritimes Region</w:t>
-            </w:r>
-          </w:p>
-          <w:p>
-            <w:pPr>
-              <w:rPr>
-                <w:rFonts w:ascii="Microsoft Sans Serif" w:hAnsi="Microsoft Sans Serif" w:cs="Microsoft Sans Serif"/>
-                <w:noProof/>
-                <w:sz w:val="28"/>
-                <w:szCs w:val="28"/>
-              </w:rPr>
-            </w:pPr>
-            <w:r>
-              <w:rPr>
-                <w:rFonts w:ascii="Microsoft Sans Serif" w:hAnsi="Microsoft Sans Serif" w:cs="Microsoft Sans Serif"/>
-                <w:noProof/>
-                <w:sz w:val="28"/>
-                <w:szCs w:val="28"/>
-              </w:rPr>
-              <w:t>Fisheries and Oceans Canada</w:t>
-            </w:r>
-          </w:p>
-          <w:p>
-            <w:pPr>
-              <w:rPr>
-                <w:rFonts w:ascii="Microsoft Sans Serif" w:hAnsi="Microsoft Sans Serif" w:cs="Microsoft Sans Serif"/>
-                <w:noProof/>
-                <w:sz w:val="28"/>
-                <w:szCs w:val="28"/>
-              </w:rPr>
-            </w:pPr>
-            <w:r>
-              <w:rPr>
-                <w:rFonts w:ascii="Microsoft Sans Serif" w:hAnsi="Microsoft Sans Serif" w:cs="Microsoft Sans Serif"/>
-                <w:noProof/>
-                <w:sz w:val="28"/>
-                <w:szCs w:val="28"/>
-              </w:rPr>
-              <w:t>Dartmouth, Nova Scotia, B2Y 4A2, Canada</w:t>
-            </w:r>
-            <w:r>
-              <w:rPr>
-                <w:rFonts w:ascii="Microsoft Sans Serif" w:hAnsi="Microsoft Sans Serif" w:cs="Microsoft Sans Serif"/>
-                <w:noProof/>
-                <w:sz w:val="28"/>
-                <w:szCs w:val="28"/>
-              </w:rPr>
-              <w:t xml:space="preserve"> </w:t>
-            </w:r>
-          </w:p>
-          <w:p>
-            <w:pPr>
-              <w:rPr>
-                <w:rFonts w:ascii="Microsoft Sans Serif" w:hAnsi="Microsoft Sans Serif" w:cs="Microsoft Sans Serif"/>
-                <w:noProof/>
-                <w:sz w:val="28"/>
-                <w:szCs w:val="28"/>
-              </w:rPr>
-            </w:pPr>
-          </w:p>
-          <w:p>
-            <w:pPr>
-              <w:rPr>
-                <w:rFonts w:ascii="Microsoft Sans Serif" w:hAnsi="Microsoft Sans Serif" w:cs="Microsoft Sans Serif"/>
-                <w:noProof/>
-                <w:sz w:val="28"/>
-                <w:szCs w:val="28"/>
-              </w:rPr>
-            </w:pPr>
-            <w:r>
-              <w:rPr>
-                <w:rFonts w:ascii="Microsoft Sans Serif" w:hAnsi="Microsoft Sans Serif" w:cs="Microsoft Sans Serif"/>
-                <w:noProof/>
-                <w:sz w:val="28"/>
-                <w:szCs w:val="28"/>
-              </w:rPr>
-              <w:t>Science Branch</w:t>
-            </w:r>
-            <w:r>
-              <w:rPr>
-                <w:rFonts w:ascii="Microsoft Sans Serif" w:hAnsi="Microsoft Sans Serif" w:cs="Microsoft Sans Serif"/>
-                <w:noProof/>
-                <w:sz w:val="28"/>
-                <w:szCs w:val="28"/>
-              </w:rPr>
-              <w:t xml:space="preserve"> - </w:t>
-            </w:r>
-            <w:r>
-              <w:rPr>
-                <w:rFonts w:ascii="Microsoft Sans Serif" w:hAnsi="Microsoft Sans Serif" w:cs="Microsoft Sans Serif"/>
-                <w:noProof/>
-                <w:sz w:val="28"/>
-                <w:szCs w:val="28"/>
-              </w:rPr>
-              <w:t>Maritimes Region</w:t>
-            </w:r>
-          </w:p>
-          <w:p>
-            <w:pPr>
-              <w:rPr>
-                <w:rFonts w:ascii="Microsoft Sans Serif" w:hAnsi="Microsoft Sans Serif" w:cs="Microsoft Sans Serif"/>
-                <w:noProof/>
-                <w:sz w:val="28"/>
-                <w:szCs w:val="28"/>
-              </w:rPr>
-            </w:pPr>
-            <w:r>
-              <w:rPr>
-                <w:rFonts w:ascii="Microsoft Sans Serif" w:hAnsi="Microsoft Sans Serif" w:cs="Microsoft Sans Serif"/>
-                <w:noProof/>
-                <w:sz w:val="28"/>
-                <w:szCs w:val="28"/>
-              </w:rPr>
-              <w:t>Fisheries and Oceans Canada</w:t>
-            </w:r>
-          </w:p>
-          <w:p>
-            <w:pPr>
-              <w:rPr>
-                <w:rFonts w:ascii="Microsoft Sans Serif" w:hAnsi="Microsoft Sans Serif" w:cs="Microsoft Sans Serif"/>
-                <w:noProof/>
-                <w:sz w:val="28"/>
-                <w:szCs w:val="28"/>
-              </w:rPr>
-            </w:pPr>
-            <w:r>
-              <w:rPr>
-                <w:rFonts w:ascii="Microsoft Sans Serif" w:hAnsi="Microsoft Sans Serif" w:cs="Microsoft Sans Serif"/>
-                <w:noProof/>
-                <w:sz w:val="28"/>
-                <w:szCs w:val="28"/>
-              </w:rPr>
-              <w:t>Saint Andrews, New Brunswick, E5B 0E4, Canada</w:t>
-            </w:r>
           </w:p>
           <w:p>
             <w:pPr>
@@ -854,11 +686,10 @@
               <w:rPr>
                 <w:rFonts w:ascii="Microsoft Sans Serif" w:hAnsi="Microsoft Sans Serif" w:cs="Microsoft Sans Serif"/>
                 <w:b/>
-                <w:noProof/>
-                <w:sz w:val="36"/>
-                <w:szCs w:val="36"/>
-              </w:rPr>
-              <w:t>####</w:t>
+                <w:sz w:val="36"/>
+                <w:szCs w:val="36"/>
+              </w:rPr>
+              <w:t>3498</w:t>
             </w:r>
             <w:r>
               <w:rPr>
@@ -1104,7 +935,7 @@
                                   </pic:cNvPicPr>
                                 </pic:nvPicPr>
                                 <pic:blipFill>
-                                  <a:blip r:embed="rId2">
+                                  <a:blip r:embed="rId1">
                                     <a:extLst>
                                       <a:ext uri="{28A0092B-C50C-407E-A947-70E740481C1C}">
                                         <a14:useLocalDpi xmlns:a14="http://schemas.microsoft.com/office/drawing/2010/main" val="0"/>
@@ -1223,7 +1054,7 @@
                                         </pic:cNvPicPr>
                                       </pic:nvPicPr>
                                       <pic:blipFill>
-                                        <a:blip r:embed="rId3">
+                                        <a:blip r:embed="rId2">
                                           <a:extLst>
                                             <a:ext uri="{28A0092B-C50C-407E-A947-70E740481C1C}">
                                               <a14:useLocalDpi xmlns:a14="http://schemas.microsoft.com/office/drawing/2010/main" val="0"/>
@@ -1301,7 +1132,7 @@
                                   </pic:cNvPicPr>
                                 </pic:nvPicPr>
                                 <pic:blipFill>
-                                  <a:blip r:embed="rId4">
+                                  <a:blip r:embed="rId2">
                                     <a:extLst>
                                       <a:ext uri="{28A0092B-C50C-407E-A947-70E740481C1C}">
                                         <a14:useLocalDpi xmlns:a14="http://schemas.microsoft.com/office/drawing/2010/main" val="0"/>

</xml_diff>